<commit_message>
continuing work on ref letter
</commit_message>
<xml_diff>
--- a/2023_04_08_sub_F32/rec_letter_draft_for_jennifer.docx
+++ b/2023_04_08_sub_F32/rec_letter_draft_for_jennifer.docx
@@ -2,7 +2,143 @@
 <file path=word/document.xml><?xml version="1.0" encoding="utf-8"?>
 <w:document xmlns:wpc="http://schemas.microsoft.com/office/word/2010/wordprocessingCanvas" xmlns:cx="http://schemas.microsoft.com/office/drawing/2014/chartex" xmlns:cx1="http://schemas.microsoft.com/office/drawing/2015/9/8/chartex" xmlns:cx2="http://schemas.microsoft.com/office/drawing/2015/10/21/chartex" xmlns:cx3="http://schemas.microsoft.com/office/drawing/2016/5/9/chartex" xmlns:cx4="http://schemas.microsoft.com/office/drawing/2016/5/10/chartex" xmlns:cx5="http://schemas.microsoft.com/office/drawing/2016/5/11/chartex" xmlns:cx6="http://schemas.microsoft.com/office/drawing/2016/5/12/chartex" xmlns:cx7="http://schemas.microsoft.com/office/drawing/2016/5/13/chartex" xmlns:cx8="http://schemas.microsoft.com/office/drawing/2016/5/14/chartex" xmlns:mc="http://schemas.openxmlformats.org/markup-compatibility/2006" xmlns:aink="http://schemas.microsoft.com/office/drawing/2016/ink" xmlns:am3d="http://schemas.microsoft.com/office/drawing/2017/model3d" xmlns:o="urn:schemas-microsoft-com:office:office" xmlns:oel="http://schemas.microsoft.com/office/2019/extlst" xmlns:r="http://schemas.openxmlformats.org/officeDocument/2006/relationships" xmlns:m="http://schemas.openxmlformats.org/officeDocument/2006/math" xmlns:v="urn:schemas-microsoft-com:vml" xmlns:wp14="http://schemas.microsoft.com/office/word/2010/wordprocessingDrawing" xmlns:wp="http://schemas.openxmlformats.org/drawingml/2006/wordprocessingDrawing" xmlns:w10="urn:schemas-microsoft-com:office:word" xmlns:w="http://schemas.openxmlformats.org/wordprocessingml/2006/main" xmlns:w14="http://schemas.microsoft.com/office/word/2010/wordml" xmlns:w15="http://schemas.microsoft.com/office/word/2012/wordml" xmlns:w16cex="http://schemas.microsoft.com/office/word/2018/wordml/cex" xmlns:w16cid="http://schemas.microsoft.com/office/word/2016/wordml/cid" xmlns:w16="http://schemas.microsoft.com/office/word/2018/wordml" xmlns:w16du="http://schemas.microsoft.com/office/word/2023/wordml/word16du" xmlns:w16sdtdh="http://schemas.microsoft.com/office/word/2020/wordml/sdtdatahash" xmlns:w16se="http://schemas.microsoft.com/office/word/2015/wordml/symex" xmlns:wpg="http://schemas.microsoft.com/office/word/2010/wordprocessingGroup" xmlns:wpi="http://schemas.microsoft.com/office/word/2010/wordprocessingInk" xmlns:wne="http://schemas.microsoft.com/office/word/2006/wordml" xmlns:wps="http://schemas.microsoft.com/office/word/2010/wordprocessingShape" mc:Ignorable="w14 w15 w16se w16cid w16 w16cex w16sdtdh wp14">
   <w:body>
-    <w:p/>
+    <w:p>
+      <w:pPr>
+        <w:rPr>
+          <w:rFonts w:ascii="Arial" w:hAnsi="Arial" w:cs="Arial"/>
+          <w:sz w:val="22"/>
+          <w:szCs w:val="22"/>
+        </w:rPr>
+      </w:pPr>
+      <w:r>
+        <w:rPr>
+          <w:rFonts w:ascii="Arial" w:hAnsi="Arial" w:cs="Arial"/>
+          <w:sz w:val="22"/>
+          <w:szCs w:val="22"/>
+        </w:rPr>
+        <w:t>April XX, 2023</w:t>
+      </w:r>
+    </w:p>
+    <w:p>
+      <w:pPr>
+        <w:rPr>
+          <w:rFonts w:ascii="Arial" w:hAnsi="Arial" w:cs="Arial"/>
+          <w:sz w:val="22"/>
+          <w:szCs w:val="22"/>
+        </w:rPr>
+      </w:pPr>
+    </w:p>
+    <w:p>
+      <w:pPr>
+        <w:rPr>
+          <w:rFonts w:ascii="Arial" w:hAnsi="Arial" w:cs="Arial"/>
+          <w:sz w:val="22"/>
+          <w:szCs w:val="22"/>
+        </w:rPr>
+      </w:pPr>
+      <w:r>
+        <w:rPr>
+          <w:rFonts w:ascii="Arial" w:hAnsi="Arial" w:cs="Arial"/>
+          <w:sz w:val="22"/>
+          <w:szCs w:val="22"/>
+        </w:rPr>
+        <w:t>To the NIGMS F32 study session:</w:t>
+      </w:r>
+    </w:p>
+    <w:p>
+      <w:pPr>
+        <w:rPr>
+          <w:rFonts w:ascii="Arial" w:hAnsi="Arial" w:cs="Arial"/>
+          <w:sz w:val="22"/>
+          <w:szCs w:val="22"/>
+        </w:rPr>
+      </w:pPr>
+    </w:p>
+    <w:p>
+      <w:pPr>
+        <w:rPr>
+          <w:rFonts w:ascii="Arial" w:hAnsi="Arial" w:cs="Arial"/>
+          <w:sz w:val="22"/>
+          <w:szCs w:val="22"/>
+        </w:rPr>
+      </w:pPr>
+      <w:r>
+        <w:rPr>
+          <w:rFonts w:ascii="Arial" w:hAnsi="Arial" w:cs="Arial"/>
+          <w:sz w:val="22"/>
+          <w:szCs w:val="22"/>
+        </w:rPr>
+        <w:t xml:space="preserve">I am writing in support of John Desmarais’ application for a </w:t>
+      </w:r>
+      <w:r>
+        <w:rPr>
+          <w:rFonts w:ascii="Arial" w:hAnsi="Arial" w:cs="Arial"/>
+          <w:sz w:val="22"/>
+          <w:szCs w:val="22"/>
+        </w:rPr>
+        <w:t xml:space="preserve">Ruth L. </w:t>
+      </w:r>
+      <w:proofErr w:type="spellStart"/>
+      <w:r>
+        <w:rPr>
+          <w:rFonts w:ascii="Arial" w:hAnsi="Arial" w:cs="Arial"/>
+          <w:sz w:val="22"/>
+          <w:szCs w:val="22"/>
+        </w:rPr>
+        <w:t>Kirschstein</w:t>
+      </w:r>
+      <w:proofErr w:type="spellEnd"/>
+      <w:r>
+        <w:rPr>
+          <w:rFonts w:ascii="Arial" w:hAnsi="Arial" w:cs="Arial"/>
+          <w:sz w:val="22"/>
+          <w:szCs w:val="22"/>
+        </w:rPr>
+        <w:t xml:space="preserve"> National Research Service Award</w:t>
+      </w:r>
+      <w:r>
+        <w:rPr>
+          <w:rFonts w:ascii="Arial" w:hAnsi="Arial" w:cs="Arial"/>
+          <w:sz w:val="22"/>
+          <w:szCs w:val="22"/>
+        </w:rPr>
+        <w:t xml:space="preserve"> for an Individual Postdoctoral Fellowship (F32). </w:t>
+      </w:r>
+      <w:r>
+        <w:rPr>
+          <w:rFonts w:ascii="Arial" w:hAnsi="Arial" w:cs="Arial"/>
+          <w:sz w:val="22"/>
+          <w:szCs w:val="22"/>
+        </w:rPr>
+        <w:t xml:space="preserve">Since 2018, I have collaborated with John on </w:t>
+      </w:r>
+      <w:r>
+        <w:rPr>
+          <w:rFonts w:ascii="Arial" w:hAnsi="Arial" w:cs="Arial"/>
+          <w:sz w:val="22"/>
+          <w:szCs w:val="22"/>
+        </w:rPr>
+        <w:t>two projects and he has a great asset for both of them. I recommend him for this fellowship with great enthusiasm.</w:t>
+      </w:r>
+    </w:p>
+    <w:p>
+      <w:pPr>
+        <w:rPr>
+          <w:rFonts w:ascii="Arial" w:hAnsi="Arial" w:cs="Arial"/>
+          <w:sz w:val="22"/>
+          <w:szCs w:val="22"/>
+        </w:rPr>
+      </w:pPr>
+    </w:p>
+    <w:p>
+      <w:pPr>
+        <w:rPr>
+          <w:rFonts w:ascii="Arial" w:hAnsi="Arial" w:cs="Arial"/>
+          <w:sz w:val="22"/>
+          <w:szCs w:val="22"/>
+        </w:rPr>
+      </w:pPr>
+    </w:p>
     <w:sectPr>
       <w:pgSz w:w="12240" w:h="15840"/>
       <w:pgMar w:top="1440" w:right="1440" w:bottom="1440" w:left="1440" w:header="720" w:footer="720" w:gutter="0"/>

</xml_diff>

<commit_message>
trucking along on rec letter
</commit_message>
<xml_diff>
--- a/2023_04_08_sub_F32/rec_letter_draft_for_jennifer.docx
+++ b/2023_04_08_sub_F32/rec_letter_draft_for_jennifer.docx
@@ -701,26 +701,42 @@
           <w:sz w:val="22"/>
           <w:szCs w:val="22"/>
         </w:rPr>
-        <w:t xml:space="preserve">John has </w:t>
-      </w:r>
-    </w:p>
-    <w:p>
-      <w:pPr>
-        <w:rPr>
-          <w:rFonts w:ascii="Arial" w:hAnsi="Arial" w:cs="Arial"/>
-          <w:sz w:val="22"/>
-          <w:szCs w:val="22"/>
-        </w:rPr>
-      </w:pPr>
-    </w:p>
-    <w:p>
-      <w:pPr>
-        <w:rPr>
-          <w:rFonts w:ascii="Arial" w:hAnsi="Arial" w:cs="Arial"/>
-          <w:sz w:val="22"/>
-          <w:szCs w:val="22"/>
-        </w:rPr>
-      </w:pPr>
+        <w:t>John</w:t>
+      </w:r>
+      <w:r>
+        <w:rPr>
+          <w:rFonts w:ascii="Arial" w:hAnsi="Arial" w:cs="Arial"/>
+          <w:sz w:val="22"/>
+          <w:szCs w:val="22"/>
+        </w:rPr>
+        <w:t xml:space="preserve"> is also a capable bench scientist, when my lab was characterizing </w:t>
+      </w:r>
+      <w:proofErr w:type="spellStart"/>
+      <w:r>
+        <w:rPr>
+          <w:rFonts w:ascii="Arial" w:hAnsi="Arial" w:cs="Arial"/>
+          <w:sz w:val="22"/>
+          <w:szCs w:val="22"/>
+        </w:rPr>
+        <w:t>CasX</w:t>
+      </w:r>
+      <w:proofErr w:type="spellEnd"/>
+      <w:r>
+        <w:rPr>
+          <w:rFonts w:ascii="Arial" w:hAnsi="Arial" w:cs="Arial"/>
+          <w:sz w:val="22"/>
+          <w:szCs w:val="22"/>
+        </w:rPr>
+        <w:t xml:space="preserve"> as a new RNA-guided CRISPR nuclease, we collected Cryo-EM data that </w:t>
+      </w:r>
+      <w:r>
+        <w:rPr>
+          <w:rFonts w:ascii="Arial" w:hAnsi="Arial" w:cs="Arial"/>
+          <w:sz w:val="22"/>
+          <w:szCs w:val="22"/>
+        </w:rPr>
+        <w:t xml:space="preserve">revealed the presence of domain </w:t>
+      </w:r>
       <w:r>
         <w:rPr>
           <w:rFonts w:ascii="Arial" w:hAnsi="Arial" w:cs="Arial"/>
@@ -728,6 +744,32 @@
           <w:szCs w:val="22"/>
         </w:rPr>
         <w:lastRenderedPageBreak/>
+        <w:t>with potential zinc binding motif. In order to confirm that zinc was the bound metal, one of the graduate students in my lab at the time reached out to John who was able to quickly confirm the presence of zinc with an x-ray spectroscopy experiment.</w:t>
+      </w:r>
+    </w:p>
+    <w:p>
+      <w:pPr>
+        <w:rPr>
+          <w:rFonts w:ascii="Arial" w:hAnsi="Arial" w:cs="Arial"/>
+          <w:sz w:val="22"/>
+          <w:szCs w:val="22"/>
+        </w:rPr>
+      </w:pPr>
+    </w:p>
+    <w:p>
+      <w:pPr>
+        <w:rPr>
+          <w:rFonts w:ascii="Arial" w:hAnsi="Arial" w:cs="Arial"/>
+          <w:sz w:val="22"/>
+          <w:szCs w:val="22"/>
+        </w:rPr>
+      </w:pPr>
+      <w:r>
+        <w:rPr>
+          <w:rFonts w:ascii="Arial" w:hAnsi="Arial" w:cs="Arial"/>
+          <w:sz w:val="22"/>
+          <w:szCs w:val="22"/>
+        </w:rPr>
         <w:t xml:space="preserve">In summary, John has been an outstanding collaborator </w:t>
       </w:r>
     </w:p>

</xml_diff>

<commit_message>
Janas edits to the ref letter draft
</commit_message>
<xml_diff>
--- a/2023_04_08_sub_F32/rec_letter_draft_for_jennifer.docx
+++ b/2023_04_08_sub_F32/rec_letter_draft_for_jennifer.docx
@@ -16,7 +16,23 @@
           <w:sz w:val="22"/>
           <w:szCs w:val="22"/>
         </w:rPr>
-        <w:t>To the NIGMS F32 study session:</w:t>
+        <w:t xml:space="preserve">To the NIGMS F32 study </w:t>
+      </w:r>
+      <w:r>
+        <w:rPr>
+          <w:rFonts w:ascii="Arial" w:hAnsi="Arial" w:cs="Arial"/>
+          <w:sz w:val="22"/>
+          <w:szCs w:val="22"/>
+        </w:rPr>
+        <w:t>section</w:t>
+      </w:r>
+      <w:r>
+        <w:rPr>
+          <w:rFonts w:ascii="Arial" w:hAnsi="Arial" w:cs="Arial"/>
+          <w:sz w:val="22"/>
+          <w:szCs w:val="22"/>
+        </w:rPr>
+        <w:t>:</w:t>
       </w:r>
     </w:p>
     <w:p>
@@ -151,15 +167,69 @@
           <w:sz w:val="22"/>
           <w:szCs w:val="22"/>
         </w:rPr>
-        <w:t xml:space="preserve">our collaborations John has displayed </w:t>
-      </w:r>
-      <w:r>
-        <w:rPr>
-          <w:rFonts w:ascii="Arial" w:hAnsi="Arial" w:cs="Arial"/>
-          <w:sz w:val="22"/>
-          <w:szCs w:val="22"/>
-        </w:rPr>
-        <w:t xml:space="preserve">the skills and drive important to become a successful independent researcher. </w:t>
+        <w:t>our collaborations</w:t>
+      </w:r>
+      <w:ins w:id="0" w:author="John Desmarais" w:date="2023-03-28T21:41:00Z">
+        <w:r>
+          <w:rPr>
+            <w:rFonts w:ascii="Arial" w:hAnsi="Arial" w:cs="Arial"/>
+            <w:sz w:val="22"/>
+            <w:szCs w:val="22"/>
+          </w:rPr>
+          <w:t>,</w:t>
+        </w:r>
+      </w:ins>
+      <w:r>
+        <w:rPr>
+          <w:rFonts w:ascii="Arial" w:hAnsi="Arial" w:cs="Arial"/>
+          <w:sz w:val="22"/>
+          <w:szCs w:val="22"/>
+        </w:rPr>
+        <w:t xml:space="preserve"> John has displayed </w:t>
+      </w:r>
+      <w:r>
+        <w:rPr>
+          <w:rFonts w:ascii="Arial" w:hAnsi="Arial" w:cs="Arial"/>
+          <w:sz w:val="22"/>
+          <w:szCs w:val="22"/>
+        </w:rPr>
+        <w:t xml:space="preserve">the skills and drive </w:t>
+      </w:r>
+      <w:del w:id="1" w:author="John Desmarais" w:date="2023-03-28T21:41:00Z">
+        <w:r>
+          <w:rPr>
+            <w:rFonts w:ascii="Arial" w:hAnsi="Arial" w:cs="Arial"/>
+            <w:sz w:val="22"/>
+            <w:szCs w:val="22"/>
+          </w:rPr>
+          <w:delText xml:space="preserve">important </w:delText>
+        </w:r>
+      </w:del>
+      <w:ins w:id="2" w:author="John Desmarais" w:date="2023-03-28T21:41:00Z">
+        <w:r>
+          <w:rPr>
+            <w:rFonts w:ascii="Arial" w:hAnsi="Arial" w:cs="Arial"/>
+            <w:sz w:val="22"/>
+            <w:szCs w:val="22"/>
+          </w:rPr>
+          <w:t>necessary</w:t>
+        </w:r>
+        <w:r>
+          <w:rPr>
+            <w:rFonts w:ascii="Arial" w:hAnsi="Arial" w:cs="Arial"/>
+            <w:sz w:val="22"/>
+            <w:szCs w:val="22"/>
+          </w:rPr>
+          <w:t xml:space="preserve"> </w:t>
+        </w:r>
+      </w:ins>
+      <w:r>
+        <w:rPr>
+          <w:rFonts w:ascii="Arial" w:hAnsi="Arial" w:cs="Arial"/>
+          <w:sz w:val="22"/>
+          <w:szCs w:val="22"/>
+        </w:rPr>
+        <w:t xml:space="preserve">to become a successful independent researcher. </w:t>
       </w:r>
       <w:r>
         <w:rPr>
@@ -183,57 +253,249 @@
           <w:sz w:val="22"/>
           <w:szCs w:val="22"/>
         </w:rPr>
-        <w:t xml:space="preserve"> demonstrated his ability at statistical methods, computational modeling, and science communication. Beyond this, John displays scientific integrity and collaborative spirit that will greatly aid his future endeavors.</w:t>
-      </w:r>
-    </w:p>
-    <w:p>
-      <w:pPr>
-        <w:rPr>
-          <w:rFonts w:ascii="Arial" w:hAnsi="Arial" w:cs="Arial"/>
-          <w:sz w:val="22"/>
-          <w:szCs w:val="22"/>
-        </w:rPr>
-      </w:pPr>
-    </w:p>
-    <w:p>
-      <w:pPr>
-        <w:rPr>
-          <w:rFonts w:ascii="Arial" w:hAnsi="Arial" w:cs="Arial"/>
-          <w:sz w:val="22"/>
-          <w:szCs w:val="22"/>
-        </w:rPr>
-      </w:pPr>
-      <w:r>
-        <w:rPr>
-          <w:rFonts w:ascii="Arial" w:hAnsi="Arial" w:cs="Arial"/>
-          <w:sz w:val="22"/>
-          <w:szCs w:val="22"/>
-        </w:rPr>
-        <w:t xml:space="preserve">As part of our response to the emergence of the SARS-COV2 pandemic, the Innovative Genomics Institute put together an interdisciplinary team of researchers to investigate methods of improving CRISPR based diagnostics to meet the challenges of the time. This team included researchers from </w:t>
-      </w:r>
-      <w:r>
-        <w:rPr>
-          <w:rFonts w:ascii="Arial" w:hAnsi="Arial" w:cs="Arial"/>
-          <w:sz w:val="22"/>
-          <w:szCs w:val="22"/>
-        </w:rPr>
-        <w:t xml:space="preserve">across a wide variety of specialties and from multiple institutions including UC Berkeley, UCSF, the Gladstone institutes, and others. John joined the team to lend his expertise at modeling, statistics, and data analysis. </w:t>
-      </w:r>
-      <w:r>
-        <w:rPr>
-          <w:rFonts w:ascii="Arial" w:hAnsi="Arial" w:cs="Arial"/>
-          <w:sz w:val="22"/>
-          <w:szCs w:val="22"/>
-        </w:rPr>
-        <w:t xml:space="preserve">As part of this effort, he collaborated closely with researchers across multiple projects and specialties </w:t>
-      </w:r>
-      <w:r>
-        <w:rPr>
-          <w:rFonts w:ascii="Arial" w:hAnsi="Arial" w:cs="Arial"/>
-          <w:sz w:val="22"/>
-          <w:szCs w:val="22"/>
-        </w:rPr>
-        <w:t>analyze their experimental results, rapidly update our theoretical understanding of the system, and use that theory to guide new experiments to overcome limitations in our diagnostics. In the process demonstrating an ability to work quickly on fast moving projects and coordinate effort in large collaborations. All while maintaining his independent thesis research separately.</w:t>
+        <w:t xml:space="preserve"> demonstrated his </w:t>
+      </w:r>
+      <w:commentRangeStart w:id="3"/>
+      <w:r>
+        <w:rPr>
+          <w:rFonts w:ascii="Arial" w:hAnsi="Arial" w:cs="Arial"/>
+          <w:sz w:val="22"/>
+          <w:szCs w:val="22"/>
+        </w:rPr>
+        <w:t xml:space="preserve">ability at </w:t>
+      </w:r>
+      <w:commentRangeEnd w:id="3"/>
+      <w:r>
+        <w:rPr>
+          <w:rStyle w:val="CommentReference"/>
+        </w:rPr>
+        <w:commentReference w:id="3"/>
+      </w:r>
+      <w:r>
+        <w:rPr>
+          <w:rFonts w:ascii="Arial" w:hAnsi="Arial" w:cs="Arial"/>
+          <w:sz w:val="22"/>
+          <w:szCs w:val="22"/>
+        </w:rPr>
+        <w:t>statistical methods, computational modeling, and science communication. Beyond this, John displays scientific integrity and collaborative spirit that will greatly aid his future endeavors.</w:t>
+      </w:r>
+    </w:p>
+    <w:p>
+      <w:pPr>
+        <w:rPr>
+          <w:rFonts w:ascii="Arial" w:hAnsi="Arial" w:cs="Arial"/>
+          <w:sz w:val="22"/>
+          <w:szCs w:val="22"/>
+        </w:rPr>
+      </w:pPr>
+    </w:p>
+    <w:p>
+      <w:pPr>
+        <w:rPr>
+          <w:rFonts w:ascii="Arial" w:hAnsi="Arial" w:cs="Arial"/>
+          <w:sz w:val="22"/>
+          <w:szCs w:val="22"/>
+        </w:rPr>
+      </w:pPr>
+      <w:r>
+        <w:rPr>
+          <w:rFonts w:ascii="Arial" w:hAnsi="Arial" w:cs="Arial"/>
+          <w:sz w:val="22"/>
+          <w:szCs w:val="22"/>
+        </w:rPr>
+        <w:t xml:space="preserve">As part of our response to the emergence of the SARS-COV2 pandemic, the Innovative Genomics Institute </w:t>
+      </w:r>
+      <w:del w:id="4" w:author="John Desmarais" w:date="2023-03-28T21:42:00Z">
+        <w:r>
+          <w:rPr>
+            <w:rFonts w:ascii="Arial" w:hAnsi="Arial" w:cs="Arial"/>
+            <w:sz w:val="22"/>
+            <w:szCs w:val="22"/>
+          </w:rPr>
+          <w:delText>put together</w:delText>
+        </w:r>
+      </w:del>
+      <w:ins w:id="5" w:author="John Desmarais" w:date="2023-03-28T21:42:00Z">
+        <w:r>
+          <w:rPr>
+            <w:rFonts w:ascii="Arial" w:hAnsi="Arial" w:cs="Arial"/>
+            <w:sz w:val="22"/>
+            <w:szCs w:val="22"/>
+          </w:rPr>
+          <w:t>assembled</w:t>
+        </w:r>
+      </w:ins>
+      <w:r>
+        <w:rPr>
+          <w:rFonts w:ascii="Arial" w:hAnsi="Arial" w:cs="Arial"/>
+          <w:sz w:val="22"/>
+          <w:szCs w:val="22"/>
+        </w:rPr>
+        <w:t xml:space="preserve"> an interdisciplinary team of researchers to investigate methods of improving CRISPR based diagnostics to meet the challenges of the time. This team included researchers from </w:t>
+      </w:r>
+      <w:r>
+        <w:rPr>
+          <w:rFonts w:ascii="Arial" w:hAnsi="Arial" w:cs="Arial"/>
+          <w:sz w:val="22"/>
+          <w:szCs w:val="22"/>
+        </w:rPr>
+        <w:t xml:space="preserve">across a wide variety of specialties and from multiple institutions including UC Berkeley, UCSF, the Gladstone institutes, and others. John joined the team to lend his expertise </w:t>
+      </w:r>
+      <w:commentRangeStart w:id="6"/>
+      <w:r>
+        <w:rPr>
+          <w:rFonts w:ascii="Arial" w:hAnsi="Arial" w:cs="Arial"/>
+          <w:sz w:val="22"/>
+          <w:szCs w:val="22"/>
+        </w:rPr>
+        <w:t xml:space="preserve">at </w:t>
+      </w:r>
+      <w:commentRangeEnd w:id="6"/>
+      <w:r>
+        <w:rPr>
+          <w:rStyle w:val="CommentReference"/>
+        </w:rPr>
+        <w:commentReference w:id="6"/>
+      </w:r>
+      <w:r>
+        <w:rPr>
+          <w:rFonts w:ascii="Arial" w:hAnsi="Arial" w:cs="Arial"/>
+          <w:sz w:val="22"/>
+          <w:szCs w:val="22"/>
+        </w:rPr>
+        <w:t xml:space="preserve">modeling, statistics, and data analysis. </w:t>
+      </w:r>
+      <w:r>
+        <w:rPr>
+          <w:rFonts w:ascii="Arial" w:hAnsi="Arial" w:cs="Arial"/>
+          <w:sz w:val="22"/>
+          <w:szCs w:val="22"/>
+        </w:rPr>
+        <w:t xml:space="preserve">As part of this effort, </w:t>
+      </w:r>
+      <w:commentRangeStart w:id="7"/>
+      <w:r>
+        <w:rPr>
+          <w:rFonts w:ascii="Arial" w:hAnsi="Arial" w:cs="Arial"/>
+          <w:sz w:val="22"/>
+          <w:szCs w:val="22"/>
+        </w:rPr>
+        <w:t xml:space="preserve">he collaborated closely with researchers across multiple projects and specialties </w:t>
+      </w:r>
+      <w:r>
+        <w:rPr>
+          <w:rFonts w:ascii="Arial" w:hAnsi="Arial" w:cs="Arial"/>
+          <w:sz w:val="22"/>
+          <w:szCs w:val="22"/>
+        </w:rPr>
+        <w:t>analyze their experimental results</w:t>
+      </w:r>
+      <w:commentRangeEnd w:id="7"/>
+      <w:r>
+        <w:rPr>
+          <w:rStyle w:val="CommentReference"/>
+        </w:rPr>
+        <w:commentReference w:id="7"/>
+      </w:r>
+      <w:r>
+        <w:rPr>
+          <w:rFonts w:ascii="Arial" w:hAnsi="Arial" w:cs="Arial"/>
+          <w:sz w:val="22"/>
+          <w:szCs w:val="22"/>
+        </w:rPr>
+        <w:t xml:space="preserve">, rapidly update our theoretical understanding of the system, and use that theory to guide new experiments to overcome limitations in our diagnostics. </w:t>
+      </w:r>
+      <w:del w:id="8" w:author="John Desmarais" w:date="2023-03-28T21:43:00Z">
+        <w:r>
+          <w:rPr>
+            <w:rFonts w:ascii="Arial" w:hAnsi="Arial" w:cs="Arial"/>
+            <w:sz w:val="22"/>
+            <w:szCs w:val="22"/>
+          </w:rPr>
+          <w:delText>In the process demonstrating</w:delText>
+        </w:r>
+      </w:del>
+      <w:ins w:id="9" w:author="John Desmarais" w:date="2023-03-28T21:43:00Z">
+        <w:r>
+          <w:rPr>
+            <w:rFonts w:ascii="Arial" w:hAnsi="Arial" w:cs="Arial"/>
+            <w:sz w:val="22"/>
+            <w:szCs w:val="22"/>
+          </w:rPr>
+          <w:t>During this time, he demonstrated</w:t>
+        </w:r>
+      </w:ins>
+      <w:r>
+        <w:rPr>
+          <w:rFonts w:ascii="Arial" w:hAnsi="Arial" w:cs="Arial"/>
+          <w:sz w:val="22"/>
+          <w:szCs w:val="22"/>
+        </w:rPr>
+        <w:t xml:space="preserve"> an ability to work quickly on fast moving projects and coordinate effort in large collaborations</w:t>
+      </w:r>
+      <w:ins w:id="10" w:author="John Desmarais" w:date="2023-03-28T21:43:00Z">
+        <w:r>
+          <w:rPr>
+            <w:rFonts w:ascii="Arial" w:hAnsi="Arial" w:cs="Arial"/>
+            <w:sz w:val="22"/>
+            <w:szCs w:val="22"/>
+          </w:rPr>
+          <w:t>, a</w:t>
+        </w:r>
+      </w:ins>
+      <w:del w:id="11" w:author="John Desmarais" w:date="2023-03-28T21:43:00Z">
+        <w:r>
+          <w:rPr>
+            <w:rFonts w:ascii="Arial" w:hAnsi="Arial" w:cs="Arial"/>
+            <w:sz w:val="22"/>
+            <w:szCs w:val="22"/>
+          </w:rPr>
+          <w:delText>. A</w:delText>
+        </w:r>
+      </w:del>
+      <w:r>
+        <w:rPr>
+          <w:rFonts w:ascii="Arial" w:hAnsi="Arial" w:cs="Arial"/>
+          <w:sz w:val="22"/>
+          <w:szCs w:val="22"/>
+        </w:rPr>
+        <w:t xml:space="preserve">ll while </w:t>
+      </w:r>
+      <w:ins w:id="12" w:author="John Desmarais" w:date="2023-03-28T21:43:00Z">
+        <w:r>
+          <w:rPr>
+            <w:rFonts w:ascii="Arial" w:hAnsi="Arial" w:cs="Arial"/>
+            <w:sz w:val="22"/>
+            <w:szCs w:val="22"/>
+          </w:rPr>
+          <w:t xml:space="preserve">also </w:t>
+        </w:r>
+      </w:ins>
+      <w:r>
+        <w:rPr>
+          <w:rFonts w:ascii="Arial" w:hAnsi="Arial" w:cs="Arial"/>
+          <w:sz w:val="22"/>
+          <w:szCs w:val="22"/>
+        </w:rPr>
+        <w:t>maintaining his independent thesis research</w:t>
+      </w:r>
+      <w:del w:id="13" w:author="John Desmarais" w:date="2023-03-28T21:43:00Z">
+        <w:r>
+          <w:rPr>
+            <w:rFonts w:ascii="Arial" w:hAnsi="Arial" w:cs="Arial"/>
+            <w:sz w:val="22"/>
+            <w:szCs w:val="22"/>
+          </w:rPr>
+          <w:delText xml:space="preserve"> separately</w:delText>
+        </w:r>
+      </w:del>
+      <w:r>
+        <w:rPr>
+          <w:rFonts w:ascii="Arial" w:hAnsi="Arial" w:cs="Arial"/>
+          <w:sz w:val="22"/>
+          <w:szCs w:val="22"/>
+        </w:rPr>
+        <w:t>.</w:t>
       </w:r>
     </w:p>
     <w:p>
@@ -291,7 +553,25 @@
           <w:sz w:val="22"/>
           <w:szCs w:val="22"/>
         </w:rPr>
-        <w:t xml:space="preserve"> to a group of mixed experimentalists and theorists from across a variety of fields. </w:t>
+        <w:t xml:space="preserve"> to a </w:t>
+      </w:r>
+      <w:ins w:id="14" w:author="John Desmarais" w:date="2023-03-28T21:44:00Z">
+        <w:r>
+          <w:rPr>
+            <w:rFonts w:ascii="Arial" w:hAnsi="Arial" w:cs="Arial"/>
+            <w:sz w:val="22"/>
+            <w:szCs w:val="22"/>
+          </w:rPr>
+          <w:t xml:space="preserve">large </w:t>
+        </w:r>
+      </w:ins>
+      <w:r>
+        <w:rPr>
+          <w:rFonts w:ascii="Arial" w:hAnsi="Arial" w:cs="Arial"/>
+          <w:sz w:val="22"/>
+          <w:szCs w:val="22"/>
+        </w:rPr>
+        <w:t xml:space="preserve">group of mixed experimentalists and theorists from across a variety of fields. </w:t>
       </w:r>
       <w:r>
         <w:rPr>
@@ -341,21 +621,76 @@
         </w:rPr>
         <w:t xml:space="preserve"> simply</w:t>
       </w:r>
-      <w:r>
-        <w:rPr>
-          <w:rFonts w:ascii="Arial" w:hAnsi="Arial" w:cs="Arial"/>
-          <w:sz w:val="22"/>
-          <w:szCs w:val="22"/>
-        </w:rPr>
-        <w:t xml:space="preserve"> making his findings accessible to the entire team</w:t>
-      </w:r>
-      <w:r>
-        <w:rPr>
-          <w:rFonts w:ascii="Arial" w:hAnsi="Arial" w:cs="Arial"/>
-          <w:sz w:val="22"/>
-          <w:szCs w:val="22"/>
-        </w:rPr>
-        <w:t>. This</w:t>
+      <w:ins w:id="15" w:author="John Desmarais" w:date="2023-03-28T21:45:00Z">
+        <w:r>
+          <w:rPr>
+            <w:rFonts w:ascii="Arial" w:hAnsi="Arial" w:cs="Arial"/>
+            <w:sz w:val="22"/>
+            <w:szCs w:val="22"/>
+          </w:rPr>
+          <w:t xml:space="preserve"> and</w:t>
+        </w:r>
+      </w:ins>
+      <w:r>
+        <w:rPr>
+          <w:rFonts w:ascii="Arial" w:hAnsi="Arial" w:cs="Arial"/>
+          <w:sz w:val="22"/>
+          <w:szCs w:val="22"/>
+        </w:rPr>
+        <w:t xml:space="preserve"> </w:t>
+      </w:r>
+      <w:del w:id="16" w:author="John Desmarais" w:date="2023-03-28T21:45:00Z">
+        <w:r>
+          <w:rPr>
+            <w:rFonts w:ascii="Arial" w:hAnsi="Arial" w:cs="Arial"/>
+            <w:sz w:val="22"/>
+            <w:szCs w:val="22"/>
+          </w:rPr>
+          <w:delText xml:space="preserve">making </w:delText>
+        </w:r>
+      </w:del>
+      <w:ins w:id="17" w:author="John Desmarais" w:date="2023-03-28T21:45:00Z">
+        <w:r>
+          <w:rPr>
+            <w:rFonts w:ascii="Arial" w:hAnsi="Arial" w:cs="Arial"/>
+            <w:sz w:val="22"/>
+            <w:szCs w:val="22"/>
+          </w:rPr>
+          <w:t>made</w:t>
+        </w:r>
+        <w:r>
+          <w:rPr>
+            <w:rFonts w:ascii="Arial" w:hAnsi="Arial" w:cs="Arial"/>
+            <w:sz w:val="22"/>
+            <w:szCs w:val="22"/>
+          </w:rPr>
+          <w:t xml:space="preserve"> </w:t>
+        </w:r>
+      </w:ins>
+      <w:r>
+        <w:rPr>
+          <w:rFonts w:ascii="Arial" w:hAnsi="Arial" w:cs="Arial"/>
+          <w:sz w:val="22"/>
+          <w:szCs w:val="22"/>
+        </w:rPr>
+        <w:t>his findings accessible to the entire team</w:t>
+      </w:r>
+      <w:r>
+        <w:rPr>
+          <w:rFonts w:ascii="Arial" w:hAnsi="Arial" w:cs="Arial"/>
+          <w:sz w:val="22"/>
+          <w:szCs w:val="22"/>
+        </w:rPr>
+        <w:t xml:space="preserve">. </w:t>
+      </w:r>
+      <w:commentRangeStart w:id="18"/>
+      <w:r>
+        <w:rPr>
+          <w:rFonts w:ascii="Arial" w:hAnsi="Arial" w:cs="Arial"/>
+          <w:sz w:val="22"/>
+          <w:szCs w:val="22"/>
+        </w:rPr>
+        <w:t>This</w:t>
       </w:r>
       <w:r>
         <w:rPr>
@@ -395,7 +730,25 @@
           <w:sz w:val="22"/>
           <w:szCs w:val="22"/>
         </w:rPr>
-        <w:t xml:space="preserve"> such using a chemically-modified uncleavable activator for csm6 after John’s modeling showed that stopping activator cleavage would dramatically improve detection characteristics.</w:t>
+        <w:t xml:space="preserve"> such </w:t>
+      </w:r>
+      <w:ins w:id="19" w:author="John Desmarais" w:date="2023-03-28T21:45:00Z">
+        <w:r>
+          <w:rPr>
+            <w:rFonts w:ascii="Arial" w:hAnsi="Arial" w:cs="Arial"/>
+            <w:sz w:val="22"/>
+            <w:szCs w:val="22"/>
+          </w:rPr>
+          <w:t xml:space="preserve">as </w:t>
+        </w:r>
+      </w:ins>
+      <w:r>
+        <w:rPr>
+          <w:rFonts w:ascii="Arial" w:hAnsi="Arial" w:cs="Arial"/>
+          <w:sz w:val="22"/>
+          <w:szCs w:val="22"/>
+        </w:rPr>
+        <w:t>using a chemically-modified uncleavable activator for csm6 after John’s modeling showed that stopping activator cleavage would dramatically improve detection characteristics.</w:t>
       </w:r>
       <w:r>
         <w:rPr>
@@ -405,39 +758,70 @@
         </w:rPr>
         <w:t xml:space="preserve"> </w:t>
       </w:r>
-    </w:p>
-    <w:p>
-      <w:pPr>
-        <w:rPr>
-          <w:rFonts w:ascii="Arial" w:hAnsi="Arial" w:cs="Arial"/>
-          <w:sz w:val="22"/>
-          <w:szCs w:val="22"/>
-        </w:rPr>
-      </w:pPr>
-    </w:p>
-    <w:p>
-      <w:pPr>
-        <w:rPr>
-          <w:rFonts w:ascii="Arial" w:hAnsi="Arial" w:cs="Arial"/>
-          <w:sz w:val="22"/>
-          <w:szCs w:val="22"/>
-        </w:rPr>
-      </w:pPr>
-      <w:r>
-        <w:rPr>
-          <w:rFonts w:ascii="Arial" w:hAnsi="Arial" w:cs="Arial"/>
-          <w:sz w:val="22"/>
-          <w:szCs w:val="22"/>
-        </w:rPr>
-        <w:t>John also showed</w:t>
-      </w:r>
-      <w:r>
-        <w:rPr>
-          <w:rFonts w:ascii="Arial" w:hAnsi="Arial" w:cs="Arial"/>
-          <w:sz w:val="22"/>
-          <w:szCs w:val="22"/>
-        </w:rPr>
-        <w:t xml:space="preserve"> his</w:t>
+      <w:commentRangeEnd w:id="18"/>
+      <w:r>
+        <w:rPr>
+          <w:rStyle w:val="CommentReference"/>
+        </w:rPr>
+        <w:commentReference w:id="18"/>
+      </w:r>
+    </w:p>
+    <w:p>
+      <w:pPr>
+        <w:rPr>
+          <w:rFonts w:ascii="Arial" w:hAnsi="Arial" w:cs="Arial"/>
+          <w:sz w:val="22"/>
+          <w:szCs w:val="22"/>
+        </w:rPr>
+      </w:pPr>
+    </w:p>
+    <w:p>
+      <w:pPr>
+        <w:rPr>
+          <w:rFonts w:ascii="Arial" w:hAnsi="Arial" w:cs="Arial"/>
+          <w:sz w:val="22"/>
+          <w:szCs w:val="22"/>
+        </w:rPr>
+      </w:pPr>
+      <w:r>
+        <w:rPr>
+          <w:rFonts w:ascii="Arial" w:hAnsi="Arial" w:cs="Arial"/>
+          <w:sz w:val="22"/>
+          <w:szCs w:val="22"/>
+        </w:rPr>
+        <w:t xml:space="preserve">John also </w:t>
+      </w:r>
+      <w:commentRangeStart w:id="20"/>
+      <w:r>
+        <w:rPr>
+          <w:rFonts w:ascii="Arial" w:hAnsi="Arial" w:cs="Arial"/>
+          <w:sz w:val="22"/>
+          <w:szCs w:val="22"/>
+        </w:rPr>
+        <w:t>showed</w:t>
+      </w:r>
+      <w:r>
+        <w:rPr>
+          <w:rFonts w:ascii="Arial" w:hAnsi="Arial" w:cs="Arial"/>
+          <w:sz w:val="22"/>
+          <w:szCs w:val="22"/>
+        </w:rPr>
+        <w:t xml:space="preserve"> </w:t>
+      </w:r>
+      <w:commentRangeEnd w:id="20"/>
+      <w:r>
+        <w:rPr>
+          <w:rStyle w:val="CommentReference"/>
+        </w:rPr>
+        <w:commentReference w:id="20"/>
+      </w:r>
+      <w:r>
+        <w:rPr>
+          <w:rFonts w:ascii="Arial" w:hAnsi="Arial" w:cs="Arial"/>
+          <w:sz w:val="22"/>
+          <w:szCs w:val="22"/>
+        </w:rPr>
+        <w:t>his</w:t>
       </w:r>
       <w:r>
         <w:rPr>
@@ -487,6 +871,537 @@
         </w:rPr>
         <w:t>off microfluidics time courses</w:t>
       </w:r>
+      <w:del w:id="21" w:author="John Desmarais" w:date="2023-03-28T21:49:00Z">
+        <w:r>
+          <w:rPr>
+            <w:rFonts w:ascii="Arial" w:hAnsi="Arial" w:cs="Arial"/>
+            <w:sz w:val="22"/>
+            <w:szCs w:val="22"/>
+          </w:rPr>
+          <w:delText>.</w:delText>
+        </w:r>
+        <w:r>
+          <w:rPr>
+            <w:rFonts w:ascii="Arial" w:hAnsi="Arial" w:cs="Arial"/>
+            <w:sz w:val="22"/>
+            <w:szCs w:val="22"/>
+          </w:rPr>
+          <w:delText xml:space="preserve"> In the process</w:delText>
+        </w:r>
+      </w:del>
+      <w:ins w:id="22" w:author="John Desmarais" w:date="2023-03-28T21:49:00Z">
+        <w:r>
+          <w:rPr>
+            <w:rFonts w:ascii="Arial" w:hAnsi="Arial" w:cs="Arial"/>
+            <w:sz w:val="22"/>
+            <w:szCs w:val="22"/>
+          </w:rPr>
+          <w:t>, while also</w:t>
+        </w:r>
+      </w:ins>
+      <w:r>
+        <w:rPr>
+          <w:rFonts w:ascii="Arial" w:hAnsi="Arial" w:cs="Arial"/>
+          <w:sz w:val="22"/>
+          <w:szCs w:val="22"/>
+        </w:rPr>
+        <w:t xml:space="preserve"> </w:t>
+      </w:r>
+      <w:del w:id="23" w:author="John Desmarais" w:date="2023-03-28T21:49:00Z">
+        <w:r>
+          <w:rPr>
+            <w:rFonts w:ascii="Arial" w:hAnsi="Arial" w:cs="Arial"/>
+            <w:sz w:val="22"/>
+            <w:szCs w:val="22"/>
+          </w:rPr>
+          <w:delText>working out</w:delText>
+        </w:r>
+      </w:del>
+      <w:ins w:id="24" w:author="John Desmarais" w:date="2023-03-28T21:49:00Z">
+        <w:r>
+          <w:rPr>
+            <w:rFonts w:ascii="Arial" w:hAnsi="Arial" w:cs="Arial"/>
+            <w:sz w:val="22"/>
+            <w:szCs w:val="22"/>
+          </w:rPr>
+          <w:t>developing</w:t>
+        </w:r>
+      </w:ins>
+      <w:r>
+        <w:rPr>
+          <w:rFonts w:ascii="Arial" w:hAnsi="Arial" w:cs="Arial"/>
+          <w:sz w:val="22"/>
+          <w:szCs w:val="22"/>
+        </w:rPr>
+        <w:t xml:space="preserve"> sampling strategies with experimental collaborators to </w:t>
+      </w:r>
+      <w:r>
+        <w:rPr>
+          <w:rFonts w:ascii="Arial" w:hAnsi="Arial" w:cs="Arial"/>
+          <w:sz w:val="22"/>
+          <w:szCs w:val="22"/>
+        </w:rPr>
+        <w:t>maximize</w:t>
+      </w:r>
+      <w:r>
+        <w:rPr>
+          <w:rFonts w:ascii="Arial" w:hAnsi="Arial" w:cs="Arial"/>
+          <w:sz w:val="22"/>
+          <w:szCs w:val="22"/>
+        </w:rPr>
+        <w:t xml:space="preserve"> statistical power and minimize</w:t>
+      </w:r>
+      <w:r>
+        <w:rPr>
+          <w:rFonts w:ascii="Arial" w:hAnsi="Arial" w:cs="Arial"/>
+          <w:sz w:val="22"/>
+          <w:szCs w:val="22"/>
+        </w:rPr>
+        <w:t xml:space="preserve"> time to detection.</w:t>
+      </w:r>
+      <w:r>
+        <w:rPr>
+          <w:rFonts w:ascii="Arial" w:hAnsi="Arial" w:cs="Arial"/>
+          <w:sz w:val="22"/>
+          <w:szCs w:val="22"/>
+        </w:rPr>
+        <w:t xml:space="preserve"> He wrote software for parsing plate reader data and provided training on its use to others on the team. </w:t>
+      </w:r>
+      <w:del w:id="25" w:author="John Desmarais" w:date="2023-03-28T21:49:00Z">
+        <w:r>
+          <w:rPr>
+            <w:rFonts w:ascii="Arial" w:hAnsi="Arial" w:cs="Arial"/>
+            <w:sz w:val="22"/>
+            <w:szCs w:val="22"/>
+          </w:rPr>
+          <w:delText xml:space="preserve">And he </w:delText>
+        </w:r>
+      </w:del>
+      <w:ins w:id="26" w:author="John Desmarais" w:date="2023-03-28T21:49:00Z">
+        <w:r>
+          <w:rPr>
+            <w:rFonts w:ascii="Arial" w:hAnsi="Arial" w:cs="Arial"/>
+            <w:sz w:val="22"/>
+            <w:szCs w:val="22"/>
+          </w:rPr>
+          <w:t xml:space="preserve">He also </w:t>
+        </w:r>
+      </w:ins>
+      <w:r>
+        <w:rPr>
+          <w:rFonts w:ascii="Arial" w:hAnsi="Arial" w:cs="Arial"/>
+          <w:sz w:val="22"/>
+          <w:szCs w:val="22"/>
+        </w:rPr>
+        <w:t>performed kinetic modeling of enzyme reactions that provided insight into issues such as low sensitivity</w:t>
+      </w:r>
+      <w:del w:id="27" w:author="John Desmarais" w:date="2023-03-28T21:50:00Z">
+        <w:r>
+          <w:rPr>
+            <w:rFonts w:ascii="Arial" w:hAnsi="Arial" w:cs="Arial"/>
+            <w:sz w:val="22"/>
+            <w:szCs w:val="22"/>
+          </w:rPr>
+          <w:delText>,</w:delText>
+        </w:r>
+      </w:del>
+      <w:r>
+        <w:rPr>
+          <w:rFonts w:ascii="Arial" w:hAnsi="Arial" w:cs="Arial"/>
+          <w:sz w:val="22"/>
+          <w:szCs w:val="22"/>
+        </w:rPr>
+        <w:t xml:space="preserve"> </w:t>
+      </w:r>
+      <w:ins w:id="28" w:author="John Desmarais" w:date="2023-03-28T21:50:00Z">
+        <w:r>
+          <w:rPr>
+            <w:rFonts w:ascii="Arial" w:hAnsi="Arial" w:cs="Arial"/>
+            <w:sz w:val="22"/>
+            <w:szCs w:val="22"/>
+          </w:rPr>
+          <w:t>and</w:t>
+        </w:r>
+      </w:ins>
+      <w:del w:id="29" w:author="John Desmarais" w:date="2023-03-28T21:50:00Z">
+        <w:r>
+          <w:rPr>
+            <w:rFonts w:ascii="Arial" w:hAnsi="Arial" w:cs="Arial"/>
+            <w:sz w:val="22"/>
+            <w:szCs w:val="22"/>
+          </w:rPr>
+          <w:delText>or</w:delText>
+        </w:r>
+      </w:del>
+      <w:r>
+        <w:rPr>
+          <w:rFonts w:ascii="Arial" w:hAnsi="Arial" w:cs="Arial"/>
+          <w:sz w:val="22"/>
+          <w:szCs w:val="22"/>
+        </w:rPr>
+        <w:t xml:space="preserve"> high background in early diagnostic designs and helped to guide experiments to overcome these issues.</w:t>
+      </w:r>
+    </w:p>
+    <w:p>
+      <w:pPr>
+        <w:rPr>
+          <w:rFonts w:ascii="Arial" w:hAnsi="Arial" w:cs="Arial"/>
+          <w:sz w:val="22"/>
+          <w:szCs w:val="22"/>
+        </w:rPr>
+      </w:pPr>
+    </w:p>
+    <w:p>
+      <w:pPr>
+        <w:rPr>
+          <w:rFonts w:ascii="Arial" w:hAnsi="Arial" w:cs="Arial"/>
+          <w:sz w:val="22"/>
+          <w:szCs w:val="22"/>
+        </w:rPr>
+      </w:pPr>
+      <w:r>
+        <w:rPr>
+          <w:rFonts w:ascii="Arial" w:hAnsi="Arial" w:cs="Arial"/>
+          <w:sz w:val="22"/>
+          <w:szCs w:val="22"/>
+        </w:rPr>
+        <w:t>John</w:t>
+      </w:r>
+      <w:r>
+        <w:rPr>
+          <w:rFonts w:ascii="Arial" w:hAnsi="Arial" w:cs="Arial"/>
+          <w:sz w:val="22"/>
+          <w:szCs w:val="22"/>
+        </w:rPr>
+        <w:t xml:space="preserve"> is also a capable bench scientist</w:t>
+      </w:r>
+      <w:ins w:id="30" w:author="John Desmarais" w:date="2023-03-28T21:50:00Z">
+        <w:r>
+          <w:rPr>
+            <w:rFonts w:ascii="Arial" w:hAnsi="Arial" w:cs="Arial"/>
+            <w:sz w:val="22"/>
+            <w:szCs w:val="22"/>
+          </w:rPr>
+          <w:t>. W</w:t>
+        </w:r>
+      </w:ins>
+      <w:del w:id="31" w:author="John Desmarais" w:date="2023-03-28T21:50:00Z">
+        <w:r>
+          <w:rPr>
+            <w:rFonts w:ascii="Arial" w:hAnsi="Arial" w:cs="Arial"/>
+            <w:sz w:val="22"/>
+            <w:szCs w:val="22"/>
+          </w:rPr>
+          <w:delText>, w</w:delText>
+        </w:r>
+      </w:del>
+      <w:r>
+        <w:rPr>
+          <w:rFonts w:ascii="Arial" w:hAnsi="Arial" w:cs="Arial"/>
+          <w:sz w:val="22"/>
+          <w:szCs w:val="22"/>
+        </w:rPr>
+        <w:t xml:space="preserve">hen my lab was characterizing </w:t>
+      </w:r>
+      <w:proofErr w:type="spellStart"/>
+      <w:r>
+        <w:rPr>
+          <w:rFonts w:ascii="Arial" w:hAnsi="Arial" w:cs="Arial"/>
+          <w:sz w:val="22"/>
+          <w:szCs w:val="22"/>
+        </w:rPr>
+        <w:t>CasX</w:t>
+      </w:r>
+      <w:proofErr w:type="spellEnd"/>
+      <w:r>
+        <w:rPr>
+          <w:rFonts w:ascii="Arial" w:hAnsi="Arial" w:cs="Arial"/>
+          <w:sz w:val="22"/>
+          <w:szCs w:val="22"/>
+        </w:rPr>
+        <w:t xml:space="preserve"> as a new RNA-guided CRISPR nuclease, we collected Cryo-EM data that </w:t>
+      </w:r>
+      <w:r>
+        <w:rPr>
+          <w:rFonts w:ascii="Arial" w:hAnsi="Arial" w:cs="Arial"/>
+          <w:sz w:val="22"/>
+          <w:szCs w:val="22"/>
+        </w:rPr>
+        <w:t xml:space="preserve">revealed the presence of </w:t>
+      </w:r>
+      <w:ins w:id="32" w:author="John Desmarais" w:date="2023-03-28T21:51:00Z">
+        <w:r>
+          <w:rPr>
+            <w:rFonts w:ascii="Arial" w:hAnsi="Arial" w:cs="Arial"/>
+            <w:sz w:val="22"/>
+            <w:szCs w:val="22"/>
+          </w:rPr>
+          <w:t xml:space="preserve">a </w:t>
+        </w:r>
+      </w:ins>
+      <w:r>
+        <w:rPr>
+          <w:rFonts w:ascii="Arial" w:hAnsi="Arial" w:cs="Arial"/>
+          <w:sz w:val="22"/>
+          <w:szCs w:val="22"/>
+        </w:rPr>
+        <w:t>domain with</w:t>
+      </w:r>
+      <w:ins w:id="33" w:author="John Desmarais" w:date="2023-03-28T21:51:00Z">
+        <w:r>
+          <w:rPr>
+            <w:rFonts w:ascii="Arial" w:hAnsi="Arial" w:cs="Arial"/>
+            <w:sz w:val="22"/>
+            <w:szCs w:val="22"/>
+          </w:rPr>
+          <w:t xml:space="preserve"> a</w:t>
+        </w:r>
+      </w:ins>
+      <w:r>
+        <w:rPr>
+          <w:rFonts w:ascii="Arial" w:hAnsi="Arial" w:cs="Arial"/>
+          <w:sz w:val="22"/>
+          <w:szCs w:val="22"/>
+        </w:rPr>
+        <w:t xml:space="preserve"> potential zinc binding motif. In order to confirm that zinc was the bound metal, </w:t>
+      </w:r>
+      <w:del w:id="34" w:author="John Desmarais" w:date="2023-03-28T21:52:00Z">
+        <w:r>
+          <w:rPr>
+            <w:rFonts w:ascii="Arial" w:hAnsi="Arial" w:cs="Arial"/>
+            <w:sz w:val="22"/>
+            <w:szCs w:val="22"/>
+          </w:rPr>
+          <w:delText>one of the</w:delText>
+        </w:r>
+      </w:del>
+      <w:ins w:id="35" w:author="John Desmarais" w:date="2023-03-28T21:52:00Z">
+        <w:r>
+          <w:rPr>
+            <w:rFonts w:ascii="Arial" w:hAnsi="Arial" w:cs="Arial"/>
+            <w:sz w:val="22"/>
+            <w:szCs w:val="22"/>
+          </w:rPr>
+          <w:t>a</w:t>
+        </w:r>
+      </w:ins>
+      <w:r>
+        <w:rPr>
+          <w:rFonts w:ascii="Arial" w:hAnsi="Arial" w:cs="Arial"/>
+          <w:sz w:val="22"/>
+          <w:szCs w:val="22"/>
+        </w:rPr>
+        <w:t xml:space="preserve"> graduate student</w:t>
+      </w:r>
+      <w:del w:id="36" w:author="John Desmarais" w:date="2023-03-28T21:52:00Z">
+        <w:r>
+          <w:rPr>
+            <w:rFonts w:ascii="Arial" w:hAnsi="Arial" w:cs="Arial"/>
+            <w:sz w:val="22"/>
+            <w:szCs w:val="22"/>
+          </w:rPr>
+          <w:delText>s</w:delText>
+        </w:r>
+      </w:del>
+      <w:r>
+        <w:rPr>
+          <w:rFonts w:ascii="Arial" w:hAnsi="Arial" w:cs="Arial"/>
+          <w:sz w:val="22"/>
+          <w:szCs w:val="22"/>
+        </w:rPr>
+        <w:t xml:space="preserve"> in my lab at the time reached out to John</w:t>
+      </w:r>
+      <w:ins w:id="37" w:author="John Desmarais" w:date="2023-03-28T21:52:00Z">
+        <w:r>
+          <w:rPr>
+            <w:rFonts w:ascii="Arial" w:hAnsi="Arial" w:cs="Arial"/>
+            <w:sz w:val="22"/>
+            <w:szCs w:val="22"/>
+          </w:rPr>
+          <w:t>,</w:t>
+        </w:r>
+      </w:ins>
+      <w:r>
+        <w:rPr>
+          <w:rFonts w:ascii="Arial" w:hAnsi="Arial" w:cs="Arial"/>
+          <w:sz w:val="22"/>
+          <w:szCs w:val="22"/>
+        </w:rPr>
+        <w:t xml:space="preserve"> who was able to </w:t>
+      </w:r>
+      <w:ins w:id="38" w:author="John Desmarais" w:date="2023-03-28T21:52:00Z">
+        <w:r>
+          <w:rPr>
+            <w:rFonts w:ascii="Arial" w:hAnsi="Arial" w:cs="Arial"/>
+            <w:sz w:val="22"/>
+            <w:szCs w:val="22"/>
+          </w:rPr>
+          <w:t xml:space="preserve">successfully </w:t>
+        </w:r>
+      </w:ins>
+      <w:del w:id="39" w:author="John Desmarais" w:date="2023-03-28T21:52:00Z">
+        <w:r>
+          <w:rPr>
+            <w:rFonts w:ascii="Arial" w:hAnsi="Arial" w:cs="Arial"/>
+            <w:sz w:val="22"/>
+            <w:szCs w:val="22"/>
+          </w:rPr>
+          <w:delText xml:space="preserve">quickly </w:delText>
+        </w:r>
+      </w:del>
+      <w:r>
+        <w:rPr>
+          <w:rFonts w:ascii="Arial" w:hAnsi="Arial" w:cs="Arial"/>
+          <w:sz w:val="22"/>
+          <w:szCs w:val="22"/>
+        </w:rPr>
+        <w:t>confirm the presence of zinc with an x-ray spectroscopy experiment.</w:t>
+      </w:r>
+      <w:ins w:id="40" w:author="John Desmarais" w:date="2023-03-28T21:55:00Z">
+        <w:r>
+          <w:rPr>
+            <w:rFonts w:ascii="Arial" w:hAnsi="Arial" w:cs="Arial"/>
+            <w:sz w:val="22"/>
+            <w:szCs w:val="22"/>
+          </w:rPr>
+          <w:t xml:space="preserve"> </w:t>
+        </w:r>
+      </w:ins>
+    </w:p>
+    <w:p>
+      <w:pPr>
+        <w:rPr>
+          <w:rFonts w:ascii="Arial" w:hAnsi="Arial" w:cs="Arial"/>
+          <w:sz w:val="22"/>
+          <w:szCs w:val="22"/>
+        </w:rPr>
+      </w:pPr>
+    </w:p>
+    <w:p>
+      <w:pPr>
+        <w:rPr>
+          <w:rFonts w:ascii="Arial" w:hAnsi="Arial" w:cs="Arial"/>
+          <w:sz w:val="22"/>
+          <w:szCs w:val="22"/>
+        </w:rPr>
+      </w:pPr>
+      <w:r>
+        <w:rPr>
+          <w:rFonts w:ascii="Arial" w:hAnsi="Arial" w:cs="Arial"/>
+          <w:sz w:val="22"/>
+          <w:szCs w:val="22"/>
+        </w:rPr>
+        <w:t>In summary, John has been an outstanding collaborator</w:t>
+      </w:r>
+      <w:r>
+        <w:rPr>
+          <w:rFonts w:ascii="Arial" w:hAnsi="Arial" w:cs="Arial"/>
+          <w:sz w:val="22"/>
+          <w:szCs w:val="22"/>
+        </w:rPr>
+        <w:t xml:space="preserve">. His willingness to collaborate, scientific ability, and skill at scientific communication make him </w:t>
+      </w:r>
+      <w:commentRangeStart w:id="41"/>
+      <w:r>
+        <w:rPr>
+          <w:rFonts w:ascii="Arial" w:hAnsi="Arial" w:cs="Arial"/>
+          <w:sz w:val="22"/>
+          <w:szCs w:val="22"/>
+        </w:rPr>
+        <w:t>a joy to work with</w:t>
+      </w:r>
+      <w:commentRangeEnd w:id="41"/>
+      <w:r>
+        <w:rPr>
+          <w:rStyle w:val="CommentReference"/>
+        </w:rPr>
+        <w:commentReference w:id="41"/>
+      </w:r>
+      <w:r>
+        <w:rPr>
+          <w:rFonts w:ascii="Arial" w:hAnsi="Arial" w:cs="Arial"/>
+          <w:sz w:val="22"/>
+          <w:szCs w:val="22"/>
+        </w:rPr>
+        <w:t xml:space="preserve">. I have no doubt </w:t>
+      </w:r>
+      <w:ins w:id="42" w:author="John Desmarais" w:date="2023-03-28T21:53:00Z">
+        <w:r>
+          <w:rPr>
+            <w:rFonts w:ascii="Arial" w:hAnsi="Arial" w:cs="Arial"/>
+            <w:sz w:val="22"/>
+            <w:szCs w:val="22"/>
+          </w:rPr>
+          <w:t xml:space="preserve">that </w:t>
+        </w:r>
+      </w:ins>
+      <w:r>
+        <w:rPr>
+          <w:rFonts w:ascii="Arial" w:hAnsi="Arial" w:cs="Arial"/>
+          <w:sz w:val="22"/>
+          <w:szCs w:val="22"/>
+        </w:rPr>
+        <w:t xml:space="preserve">he has the potential to become an </w:t>
+      </w:r>
+      <w:commentRangeStart w:id="43"/>
+      <w:r>
+        <w:rPr>
+          <w:rFonts w:ascii="Arial" w:hAnsi="Arial" w:cs="Arial"/>
+          <w:sz w:val="22"/>
+          <w:szCs w:val="22"/>
+        </w:rPr>
+        <w:t xml:space="preserve">outstanding </w:t>
+      </w:r>
+      <w:commentRangeEnd w:id="43"/>
+      <w:r>
+        <w:rPr>
+          <w:rStyle w:val="CommentReference"/>
+        </w:rPr>
+        <w:commentReference w:id="43"/>
+      </w:r>
+      <w:r>
+        <w:rPr>
+          <w:rFonts w:ascii="Arial" w:hAnsi="Arial" w:cs="Arial"/>
+          <w:sz w:val="22"/>
+          <w:szCs w:val="22"/>
+        </w:rPr>
+        <w:t xml:space="preserve">independent researcher, and I most heartily </w:t>
+      </w:r>
+      <w:r>
+        <w:rPr>
+          <w:rFonts w:ascii="Arial" w:hAnsi="Arial" w:cs="Arial"/>
+          <w:sz w:val="22"/>
+          <w:szCs w:val="22"/>
+        </w:rPr>
+        <w:lastRenderedPageBreak/>
+        <w:t>recommend him for the</w:t>
+      </w:r>
+      <w:r>
+        <w:rPr>
+          <w:rFonts w:ascii="Arial" w:hAnsi="Arial" w:cs="Arial"/>
+          <w:sz w:val="22"/>
+          <w:szCs w:val="22"/>
+        </w:rPr>
+        <w:t xml:space="preserve"> Ruth L. </w:t>
+      </w:r>
+      <w:proofErr w:type="spellStart"/>
+      <w:r>
+        <w:rPr>
+          <w:rFonts w:ascii="Arial" w:hAnsi="Arial" w:cs="Arial"/>
+          <w:sz w:val="22"/>
+          <w:szCs w:val="22"/>
+        </w:rPr>
+        <w:t>Kirschstein</w:t>
+      </w:r>
+      <w:proofErr w:type="spellEnd"/>
+      <w:r>
+        <w:rPr>
+          <w:rFonts w:ascii="Arial" w:hAnsi="Arial" w:cs="Arial"/>
+          <w:sz w:val="22"/>
+          <w:szCs w:val="22"/>
+        </w:rPr>
+        <w:t xml:space="preserve"> National Research Service Award for an Individual Postdoctoral Fellowship</w:t>
+      </w:r>
       <w:r>
         <w:rPr>
           <w:rFonts w:ascii="Arial" w:hAnsi="Arial" w:cs="Arial"/>
@@ -495,191 +1410,6 @@
         </w:rPr>
         <w:t>.</w:t>
       </w:r>
-      <w:r>
-        <w:rPr>
-          <w:rFonts w:ascii="Arial" w:hAnsi="Arial" w:cs="Arial"/>
-          <w:sz w:val="22"/>
-          <w:szCs w:val="22"/>
-        </w:rPr>
-        <w:t xml:space="preserve"> In the process working out sampling strategies with experimental collaborators to </w:t>
-      </w:r>
-      <w:r>
-        <w:rPr>
-          <w:rFonts w:ascii="Arial" w:hAnsi="Arial" w:cs="Arial"/>
-          <w:sz w:val="22"/>
-          <w:szCs w:val="22"/>
-        </w:rPr>
-        <w:t>maximize</w:t>
-      </w:r>
-      <w:r>
-        <w:rPr>
-          <w:rFonts w:ascii="Arial" w:hAnsi="Arial" w:cs="Arial"/>
-          <w:sz w:val="22"/>
-          <w:szCs w:val="22"/>
-        </w:rPr>
-        <w:t xml:space="preserve"> statistical power and minimize</w:t>
-      </w:r>
-      <w:r>
-        <w:rPr>
-          <w:rFonts w:ascii="Arial" w:hAnsi="Arial" w:cs="Arial"/>
-          <w:sz w:val="22"/>
-          <w:szCs w:val="22"/>
-        </w:rPr>
-        <w:t xml:space="preserve"> time to detection.</w:t>
-      </w:r>
-      <w:r>
-        <w:rPr>
-          <w:rFonts w:ascii="Arial" w:hAnsi="Arial" w:cs="Arial"/>
-          <w:sz w:val="22"/>
-          <w:szCs w:val="22"/>
-        </w:rPr>
-        <w:t xml:space="preserve"> He wrote software for parsing plate reader data and provided training on its use to others on the team. </w:t>
-      </w:r>
-      <w:r>
-        <w:rPr>
-          <w:rFonts w:ascii="Arial" w:hAnsi="Arial" w:cs="Arial"/>
-          <w:sz w:val="22"/>
-          <w:szCs w:val="22"/>
-        </w:rPr>
-        <w:t>And he performed kinetic modeling of enzyme reactions that provided insight into issues such as low sensitivity, or high background in early diagnostic designs and helped to guide experiments to overcome these issues.</w:t>
-      </w:r>
-    </w:p>
-    <w:p>
-      <w:pPr>
-        <w:rPr>
-          <w:rFonts w:ascii="Arial" w:hAnsi="Arial" w:cs="Arial"/>
-          <w:sz w:val="22"/>
-          <w:szCs w:val="22"/>
-        </w:rPr>
-      </w:pPr>
-    </w:p>
-    <w:p>
-      <w:pPr>
-        <w:rPr>
-          <w:rFonts w:ascii="Arial" w:hAnsi="Arial" w:cs="Arial"/>
-          <w:sz w:val="22"/>
-          <w:szCs w:val="22"/>
-        </w:rPr>
-      </w:pPr>
-      <w:r>
-        <w:rPr>
-          <w:rFonts w:ascii="Arial" w:hAnsi="Arial" w:cs="Arial"/>
-          <w:sz w:val="22"/>
-          <w:szCs w:val="22"/>
-        </w:rPr>
-        <w:t>John</w:t>
-      </w:r>
-      <w:r>
-        <w:rPr>
-          <w:rFonts w:ascii="Arial" w:hAnsi="Arial" w:cs="Arial"/>
-          <w:sz w:val="22"/>
-          <w:szCs w:val="22"/>
-        </w:rPr>
-        <w:t xml:space="preserve"> is also a capable bench scientist, when my lab was characterizing </w:t>
-      </w:r>
-      <w:proofErr w:type="spellStart"/>
-      <w:r>
-        <w:rPr>
-          <w:rFonts w:ascii="Arial" w:hAnsi="Arial" w:cs="Arial"/>
-          <w:sz w:val="22"/>
-          <w:szCs w:val="22"/>
-        </w:rPr>
-        <w:t>CasX</w:t>
-      </w:r>
-      <w:proofErr w:type="spellEnd"/>
-      <w:r>
-        <w:rPr>
-          <w:rFonts w:ascii="Arial" w:hAnsi="Arial" w:cs="Arial"/>
-          <w:sz w:val="22"/>
-          <w:szCs w:val="22"/>
-        </w:rPr>
-        <w:t xml:space="preserve"> as a new RNA-guided CRISPR nuclease, we collected Cryo-EM data that </w:t>
-      </w:r>
-      <w:r>
-        <w:rPr>
-          <w:rFonts w:ascii="Arial" w:hAnsi="Arial" w:cs="Arial"/>
-          <w:sz w:val="22"/>
-          <w:szCs w:val="22"/>
-        </w:rPr>
-        <w:t>revealed the presence of domain with potential zinc binding motif. In order to confirm that zinc was the bound metal, one of the graduate students in my lab at the time reached out to John who was able to quickly confirm the presence of zinc with an x-ray spectroscopy experiment.</w:t>
-      </w:r>
-    </w:p>
-    <w:p>
-      <w:pPr>
-        <w:rPr>
-          <w:rFonts w:ascii="Arial" w:hAnsi="Arial" w:cs="Arial"/>
-          <w:sz w:val="22"/>
-          <w:szCs w:val="22"/>
-        </w:rPr>
-      </w:pPr>
-    </w:p>
-    <w:p>
-      <w:pPr>
-        <w:rPr>
-          <w:rFonts w:ascii="Arial" w:hAnsi="Arial" w:cs="Arial"/>
-          <w:sz w:val="22"/>
-          <w:szCs w:val="22"/>
-        </w:rPr>
-      </w:pPr>
-      <w:r>
-        <w:rPr>
-          <w:rFonts w:ascii="Arial" w:hAnsi="Arial" w:cs="Arial"/>
-          <w:sz w:val="22"/>
-          <w:szCs w:val="22"/>
-        </w:rPr>
-        <w:t>In summary, John has been an outstanding collaborator</w:t>
-      </w:r>
-      <w:r>
-        <w:rPr>
-          <w:rFonts w:ascii="Arial" w:hAnsi="Arial" w:cs="Arial"/>
-          <w:sz w:val="22"/>
-          <w:szCs w:val="22"/>
-        </w:rPr>
-        <w:t xml:space="preserve">. His willingness to collaborate, scientific ability, and skill at scientific communication make him a joy to work with. I have no doubt he has the potential to become an outstanding independent researcher, and I most heartily recommend </w:t>
-      </w:r>
-      <w:r>
-        <w:rPr>
-          <w:rFonts w:ascii="Arial" w:hAnsi="Arial" w:cs="Arial"/>
-          <w:sz w:val="22"/>
-          <w:szCs w:val="22"/>
-        </w:rPr>
-        <w:lastRenderedPageBreak/>
-        <w:t>him for the</w:t>
-      </w:r>
-      <w:r>
-        <w:rPr>
-          <w:rFonts w:ascii="Arial" w:hAnsi="Arial" w:cs="Arial"/>
-          <w:sz w:val="22"/>
-          <w:szCs w:val="22"/>
-        </w:rPr>
-        <w:t xml:space="preserve"> Ruth L. </w:t>
-      </w:r>
-      <w:proofErr w:type="spellStart"/>
-      <w:r>
-        <w:rPr>
-          <w:rFonts w:ascii="Arial" w:hAnsi="Arial" w:cs="Arial"/>
-          <w:sz w:val="22"/>
-          <w:szCs w:val="22"/>
-        </w:rPr>
-        <w:t>Kirschstein</w:t>
-      </w:r>
-      <w:proofErr w:type="spellEnd"/>
-      <w:r>
-        <w:rPr>
-          <w:rFonts w:ascii="Arial" w:hAnsi="Arial" w:cs="Arial"/>
-          <w:sz w:val="22"/>
-          <w:szCs w:val="22"/>
-        </w:rPr>
-        <w:t xml:space="preserve"> National Research Service Award for an Individual Postdoctoral Fellowship</w:t>
-      </w:r>
-      <w:r>
-        <w:rPr>
-          <w:rFonts w:ascii="Arial" w:hAnsi="Arial" w:cs="Arial"/>
-          <w:sz w:val="22"/>
-          <w:szCs w:val="22"/>
-        </w:rPr>
-        <w:t>.</w:t>
-      </w:r>
     </w:p>
     <w:p>
       <w:pPr>
@@ -836,169 +1566,6 @@
           <w:szCs w:val="22"/>
         </w:rPr>
       </w:pPr>
-    </w:p>
-    <w:p>
-      <w:pPr>
-        <w:rPr>
-          <w:rFonts w:ascii="Arial" w:hAnsi="Arial" w:cs="Arial"/>
-          <w:sz w:val="22"/>
-          <w:szCs w:val="22"/>
-        </w:rPr>
-      </w:pPr>
-    </w:p>
-    <w:p>
-      <w:pPr>
-        <w:rPr>
-          <w:rFonts w:ascii="Arial" w:hAnsi="Arial" w:cs="Arial"/>
-          <w:sz w:val="22"/>
-          <w:szCs w:val="22"/>
-        </w:rPr>
-      </w:pPr>
-    </w:p>
-    <w:p>
-      <w:pPr>
-        <w:rPr>
-          <w:rFonts w:ascii="Arial" w:hAnsi="Arial" w:cs="Arial"/>
-          <w:sz w:val="22"/>
-          <w:szCs w:val="22"/>
-        </w:rPr>
-      </w:pPr>
-      <w:r>
-        <w:rPr>
-          <w:rFonts w:ascii="Arial" w:hAnsi="Arial" w:cs="Arial"/>
-          <w:sz w:val="22"/>
-          <w:szCs w:val="22"/>
-        </w:rPr>
-        <w:t xml:space="preserve">One example of this was when we were investigating </w:t>
-      </w:r>
-      <w:r>
-        <w:rPr>
-          <w:rFonts w:ascii="Arial" w:hAnsi="Arial" w:cs="Arial"/>
-          <w:sz w:val="22"/>
-          <w:szCs w:val="22"/>
-        </w:rPr>
-        <w:t xml:space="preserve">the use of csm6 to amplify signal in a CRISPR diagnostic. John’s modeling suggested that blocking of activator degradation by csm6 could dramatically improve </w:t>
-      </w:r>
-      <w:r>
-        <w:rPr>
-          <w:rFonts w:ascii="Arial" w:hAnsi="Arial" w:cs="Arial"/>
-          <w:sz w:val="22"/>
-          <w:szCs w:val="22"/>
-        </w:rPr>
-        <w:t xml:space="preserve">signal and </w:t>
-      </w:r>
-    </w:p>
-    <w:p>
-      <w:pPr>
-        <w:rPr>
-          <w:rFonts w:ascii="Arial" w:hAnsi="Arial" w:cs="Arial"/>
-          <w:sz w:val="22"/>
-          <w:szCs w:val="22"/>
-        </w:rPr>
-      </w:pPr>
-    </w:p>
-    <w:p>
-      <w:pPr>
-        <w:rPr>
-          <w:rFonts w:ascii="Arial" w:hAnsi="Arial" w:cs="Arial"/>
-          <w:sz w:val="22"/>
-          <w:szCs w:val="22"/>
-        </w:rPr>
-      </w:pPr>
-      <w:r>
-        <w:rPr>
-          <w:rFonts w:ascii="Arial" w:hAnsi="Arial" w:cs="Arial"/>
-          <w:sz w:val="22"/>
-          <w:szCs w:val="22"/>
-        </w:rPr>
-        <w:t xml:space="preserve">He also demonstrated considerable aptitude for modeling and statistics. </w:t>
-      </w:r>
-    </w:p>
-    <w:p>
-      <w:pPr>
-        <w:rPr>
-          <w:rFonts w:ascii="Arial" w:hAnsi="Arial" w:cs="Arial"/>
-          <w:sz w:val="22"/>
-          <w:szCs w:val="22"/>
-        </w:rPr>
-      </w:pPr>
-    </w:p>
-    <w:p>
-      <w:pPr>
-        <w:rPr>
-          <w:rFonts w:ascii="Arial" w:hAnsi="Arial" w:cs="Arial"/>
-          <w:sz w:val="22"/>
-          <w:szCs w:val="22"/>
-        </w:rPr>
-      </w:pPr>
-      <w:r>
-        <w:rPr>
-          <w:rFonts w:ascii="Arial" w:hAnsi="Arial" w:cs="Arial"/>
-          <w:sz w:val="22"/>
-          <w:szCs w:val="22"/>
-        </w:rPr>
-        <w:t>Two particularly relevant findings were that cas13 release of guide-target duplexes instead of sequential release of target and guide could produce early saturation behavior at low target levels and worsen limit of detection for diagnostics</w:t>
-      </w:r>
-      <w:r>
-        <w:rPr>
-          <w:rFonts w:ascii="Arial" w:hAnsi="Arial" w:cs="Arial"/>
-          <w:sz w:val="22"/>
-          <w:szCs w:val="22"/>
-        </w:rPr>
-        <w:t xml:space="preserve"> and that activator self-cleavage was </w:t>
-      </w:r>
-    </w:p>
-    <w:p>
-      <w:pPr>
-        <w:rPr>
-          <w:rFonts w:ascii="Arial" w:hAnsi="Arial" w:cs="Arial"/>
-          <w:sz w:val="22"/>
-          <w:szCs w:val="22"/>
-        </w:rPr>
-      </w:pPr>
-    </w:p>
-    <w:p>
-      <w:pPr>
-        <w:rPr>
-          <w:rFonts w:ascii="Arial" w:hAnsi="Arial" w:cs="Arial"/>
-          <w:sz w:val="22"/>
-          <w:szCs w:val="22"/>
-        </w:rPr>
-      </w:pPr>
-      <w:r>
-        <w:rPr>
-          <w:rFonts w:ascii="Arial" w:hAnsi="Arial" w:cs="Arial"/>
-          <w:sz w:val="22"/>
-          <w:szCs w:val="22"/>
-        </w:rPr>
-        <w:t xml:space="preserve">These results included using modeling to test mechanistic explanations of our experimental results </w:t>
-      </w:r>
-    </w:p>
-    <w:p>
-      <w:pPr>
-        <w:rPr>
-          <w:rFonts w:ascii="Arial" w:hAnsi="Arial" w:cs="Arial"/>
-          <w:sz w:val="22"/>
-          <w:szCs w:val="22"/>
-        </w:rPr>
-      </w:pPr>
-    </w:p>
-    <w:p>
-      <w:pPr>
-        <w:rPr>
-          <w:rFonts w:ascii="Arial" w:hAnsi="Arial" w:cs="Arial"/>
-          <w:sz w:val="22"/>
-          <w:szCs w:val="22"/>
-        </w:rPr>
-      </w:pPr>
-      <w:r>
-        <w:rPr>
-          <w:rFonts w:ascii="Arial" w:hAnsi="Arial" w:cs="Arial"/>
-          <w:sz w:val="22"/>
-          <w:szCs w:val="22"/>
-        </w:rPr>
-        <w:t xml:space="preserve">demonstration that cas13 dependent sequestration of guide and target through release of guide-target duplex instead of </w:t>
-      </w:r>
     </w:p>
     <w:sectPr>
       <w:pgSz w:w="12240" w:h="15840"/>
@@ -1008,6 +1575,167 @@
     </w:sectPr>
   </w:body>
 </w:document>
+</file>
+
+<file path=word/comments.xml><?xml version="1.0" encoding="utf-8"?>
+<w:comments xmlns:wpc="http://schemas.microsoft.com/office/word/2010/wordprocessingCanvas" xmlns:cx="http://schemas.microsoft.com/office/drawing/2014/chartex" xmlns:cx1="http://schemas.microsoft.com/office/drawing/2015/9/8/chartex" xmlns:cx2="http://schemas.microsoft.com/office/drawing/2015/10/21/chartex" xmlns:cx3="http://schemas.microsoft.com/office/drawing/2016/5/9/chartex" xmlns:cx4="http://schemas.microsoft.com/office/drawing/2016/5/10/chartex" xmlns:cx5="http://schemas.microsoft.com/office/drawing/2016/5/11/chartex" xmlns:cx6="http://schemas.microsoft.com/office/drawing/2016/5/12/chartex" xmlns:cx7="http://schemas.microsoft.com/office/drawing/2016/5/13/chartex" xmlns:cx8="http://schemas.microsoft.com/office/drawing/2016/5/14/chartex" xmlns:mc="http://schemas.openxmlformats.org/markup-compatibility/2006" xmlns:aink="http://schemas.microsoft.com/office/drawing/2016/ink" xmlns:am3d="http://schemas.microsoft.com/office/drawing/2017/model3d" xmlns:o="urn:schemas-microsoft-com:office:office" xmlns:oel="http://schemas.microsoft.com/office/2019/extlst" xmlns:r="http://schemas.openxmlformats.org/officeDocument/2006/relationships" xmlns:m="http://schemas.openxmlformats.org/officeDocument/2006/math" xmlns:v="urn:schemas-microsoft-com:vml" xmlns:wp14="http://schemas.microsoft.com/office/word/2010/wordprocessingDrawing" xmlns:wp="http://schemas.openxmlformats.org/drawingml/2006/wordprocessingDrawing" xmlns:w10="urn:schemas-microsoft-com:office:word" xmlns:w="http://schemas.openxmlformats.org/wordprocessingml/2006/main" xmlns:w14="http://schemas.microsoft.com/office/word/2010/wordml" xmlns:w15="http://schemas.microsoft.com/office/word/2012/wordml" xmlns:w16cex="http://schemas.microsoft.com/office/word/2018/wordml/cex" xmlns:w16cid="http://schemas.microsoft.com/office/word/2016/wordml/cid" xmlns:w16="http://schemas.microsoft.com/office/word/2018/wordml" xmlns:w16du="http://schemas.microsoft.com/office/word/2023/wordml/word16du" xmlns:w16sdtdh="http://schemas.microsoft.com/office/word/2020/wordml/sdtdatahash" xmlns:w16se="http://schemas.microsoft.com/office/word/2015/wordml/symex" xmlns:wpg="http://schemas.microsoft.com/office/word/2010/wordprocessingGroup" xmlns:wpi="http://schemas.microsoft.com/office/word/2010/wordprocessingInk" xmlns:wne="http://schemas.microsoft.com/office/word/2006/wordml" xmlns:wps="http://schemas.microsoft.com/office/word/2010/wordprocessingShape" mc:Ignorable="w14 w15 w16se w16cid w16 w16cex w16sdtdh wp14">
+  <w:comment w:id="3" w:author="John Desmarais" w:date="2023-03-28T21:41:00Z" w:initials="JD">
+    <w:p>
+      <w:pPr>
+        <w:pStyle w:val="CommentText"/>
+      </w:pPr>
+      <w:r>
+        <w:rPr>
+          <w:rStyle w:val="CommentReference"/>
+        </w:rPr>
+        <w:annotationRef/>
+      </w:r>
+      <w:r>
+        <w:t>Awkward wording</w:t>
+      </w:r>
+    </w:p>
+  </w:comment>
+  <w:comment w:id="6" w:author="John Desmarais" w:date="2023-03-28T21:42:00Z" w:initials="JD">
+    <w:p>
+      <w:pPr>
+        <w:pStyle w:val="CommentText"/>
+      </w:pPr>
+      <w:r>
+        <w:rPr>
+          <w:rStyle w:val="CommentReference"/>
+        </w:rPr>
+        <w:annotationRef/>
+      </w:r>
+      <w:r>
+        <w:t>In?</w:t>
+      </w:r>
+    </w:p>
+  </w:comment>
+  <w:comment w:id="7" w:author="John Desmarais" w:date="2023-03-28T21:43:00Z" w:initials="JD">
+    <w:p>
+      <w:pPr>
+        <w:pStyle w:val="CommentText"/>
+      </w:pPr>
+      <w:r>
+        <w:rPr>
+          <w:rStyle w:val="CommentReference"/>
+        </w:rPr>
+        <w:annotationRef/>
+      </w:r>
+      <w:r>
+        <w:t>grammar</w:t>
+      </w:r>
+    </w:p>
+  </w:comment>
+  <w:comment w:id="18" w:author="John Desmarais" w:date="2023-03-28T21:46:00Z" w:initials="JD">
+    <w:p>
+      <w:pPr>
+        <w:pStyle w:val="CommentText"/>
+      </w:pPr>
+      <w:r>
+        <w:rPr>
+          <w:rStyle w:val="CommentReference"/>
+        </w:rPr>
+        <w:annotationRef/>
+      </w:r>
+      <w:r>
+        <w:t>too long and confusing</w:t>
+      </w:r>
+    </w:p>
+  </w:comment>
+  <w:comment w:id="20" w:author="John Desmarais" w:date="2023-03-28T21:47:00Z" w:initials="JD">
+    <w:p>
+      <w:pPr>
+        <w:pStyle w:val="CommentText"/>
+      </w:pPr>
+      <w:r>
+        <w:rPr>
+          <w:rStyle w:val="CommentReference"/>
+        </w:rPr>
+        <w:annotationRef/>
+      </w:r>
+      <w:r>
+        <w:t>I’d like a more active word here, but I see you’re trying to avoid “demonstrated” again</w:t>
+      </w:r>
+    </w:p>
+  </w:comment>
+  <w:comment w:id="41" w:author="John Desmarais" w:date="2023-03-28T21:53:00Z" w:initials="JD">
+    <w:p>
+      <w:pPr>
+        <w:pStyle w:val="CommentText"/>
+      </w:pPr>
+      <w:r>
+        <w:rPr>
+          <w:rStyle w:val="CommentReference"/>
+        </w:rPr>
+        <w:annotationRef/>
+      </w:r>
+      <w:r>
+        <w:t>A little cliche</w:t>
+      </w:r>
+    </w:p>
+  </w:comment>
+  <w:comment w:id="43" w:author="John Desmarais" w:date="2023-03-28T21:53:00Z" w:initials="JD">
+    <w:p>
+      <w:pPr>
+        <w:pStyle w:val="CommentText"/>
+      </w:pPr>
+      <w:r>
+        <w:rPr>
+          <w:rStyle w:val="CommentReference"/>
+        </w:rPr>
+        <w:annotationRef/>
+      </w:r>
+      <w:r>
+        <w:t>Use this already in this paragraph</w:t>
+      </w:r>
+    </w:p>
+  </w:comment>
+</w:comments>
+</file>
+
+<file path=word/commentsExtended.xml><?xml version="1.0" encoding="utf-8"?>
+<w15:commentsEx xmlns:wpc="http://schemas.microsoft.com/office/word/2010/wordprocessingCanvas" xmlns:cx="http://schemas.microsoft.com/office/drawing/2014/chartex" xmlns:cx1="http://schemas.microsoft.com/office/drawing/2015/9/8/chartex" xmlns:cx2="http://schemas.microsoft.com/office/drawing/2015/10/21/chartex" xmlns:cx3="http://schemas.microsoft.com/office/drawing/2016/5/9/chartex" xmlns:cx4="http://schemas.microsoft.com/office/drawing/2016/5/10/chartex" xmlns:cx5="http://schemas.microsoft.com/office/drawing/2016/5/11/chartex" xmlns:cx6="http://schemas.microsoft.com/office/drawing/2016/5/12/chartex" xmlns:cx7="http://schemas.microsoft.com/office/drawing/2016/5/13/chartex" xmlns:cx8="http://schemas.microsoft.com/office/drawing/2016/5/14/chartex" xmlns:mc="http://schemas.openxmlformats.org/markup-compatibility/2006" xmlns:aink="http://schemas.microsoft.com/office/drawing/2016/ink" xmlns:am3d="http://schemas.microsoft.com/office/drawing/2017/model3d" xmlns:o="urn:schemas-microsoft-com:office:office" xmlns:oel="http://schemas.microsoft.com/office/2019/extlst" xmlns:r="http://schemas.openxmlformats.org/officeDocument/2006/relationships" xmlns:m="http://schemas.openxmlformats.org/officeDocument/2006/math" xmlns:v="urn:schemas-microsoft-com:vml" xmlns:wp14="http://schemas.microsoft.com/office/word/2010/wordprocessingDrawing" xmlns:wp="http://schemas.openxmlformats.org/drawingml/2006/wordprocessingDrawing" xmlns:w10="urn:schemas-microsoft-com:office:word" xmlns:w="http://schemas.openxmlformats.org/wordprocessingml/2006/main" xmlns:w14="http://schemas.microsoft.com/office/word/2010/wordml" xmlns:w15="http://schemas.microsoft.com/office/word/2012/wordml" xmlns:w16cex="http://schemas.microsoft.com/office/word/2018/wordml/cex" xmlns:w16cid="http://schemas.microsoft.com/office/word/2016/wordml/cid" xmlns:w16="http://schemas.microsoft.com/office/word/2018/wordml" xmlns:w16du="http://schemas.microsoft.com/office/word/2023/wordml/word16du" xmlns:w16sdtdh="http://schemas.microsoft.com/office/word/2020/wordml/sdtdatahash" xmlns:w16se="http://schemas.microsoft.com/office/word/2015/wordml/symex" xmlns:wpg="http://schemas.microsoft.com/office/word/2010/wordprocessingGroup" xmlns:wpi="http://schemas.microsoft.com/office/word/2010/wordprocessingInk" xmlns:wne="http://schemas.microsoft.com/office/word/2006/wordml" xmlns:wps="http://schemas.microsoft.com/office/word/2010/wordprocessingShape" mc:Ignorable="w14 w15 w16se w16cid w16 w16cex w16sdtdh wp14">
+  <w15:commentEx w15:paraId="21FE5489" w15:done="0"/>
+  <w15:commentEx w15:paraId="6F3AEFF0" w15:done="0"/>
+  <w15:commentEx w15:paraId="12EB2247" w15:done="0"/>
+  <w15:commentEx w15:paraId="77337423" w15:done="0"/>
+  <w15:commentEx w15:paraId="5A2FCAC4" w15:done="0"/>
+  <w15:commentEx w15:paraId="1B6C7A8D" w15:done="0"/>
+  <w15:commentEx w15:paraId="357F6462" w15:done="0"/>
+</w15:commentsEx>
+</file>
+
+<file path=word/commentsExtensible.xml><?xml version="1.0" encoding="utf-8"?>
+<w16cex:commentsExtensible xmlns:wpc="http://schemas.microsoft.com/office/word/2010/wordprocessingCanvas" xmlns:cx="http://schemas.microsoft.com/office/drawing/2014/chartex" xmlns:cx1="http://schemas.microsoft.com/office/drawing/2015/9/8/chartex" xmlns:cx2="http://schemas.microsoft.com/office/drawing/2015/10/21/chartex" xmlns:cx3="http://schemas.microsoft.com/office/drawing/2016/5/9/chartex" xmlns:cx4="http://schemas.microsoft.com/office/drawing/2016/5/10/chartex" xmlns:cx5="http://schemas.microsoft.com/office/drawing/2016/5/11/chartex" xmlns:cx6="http://schemas.microsoft.com/office/drawing/2016/5/12/chartex" xmlns:cx7="http://schemas.microsoft.com/office/drawing/2016/5/13/chartex" xmlns:cx8="http://schemas.microsoft.com/office/drawing/2016/5/14/chartex" xmlns:mc="http://schemas.openxmlformats.org/markup-compatibility/2006" xmlns:aink="http://schemas.microsoft.com/office/drawing/2016/ink" xmlns:am3d="http://schemas.microsoft.com/office/drawing/2017/model3d" xmlns:o="urn:schemas-microsoft-com:office:office" xmlns:oel="http://schemas.microsoft.com/office/2019/extlst" xmlns:r="http://schemas.openxmlformats.org/officeDocument/2006/relationships" xmlns:m="http://schemas.openxmlformats.org/officeDocument/2006/math" xmlns:v="urn:schemas-microsoft-com:vml" xmlns:wp14="http://schemas.microsoft.com/office/word/2010/wordprocessingDrawing" xmlns:wp="http://schemas.openxmlformats.org/drawingml/2006/wordprocessingDrawing" xmlns:w10="urn:schemas-microsoft-com:office:word" xmlns:w="http://schemas.openxmlformats.org/wordprocessingml/2006/main" xmlns:w14="http://schemas.microsoft.com/office/word/2010/wordml" xmlns:w15="http://schemas.microsoft.com/office/word/2012/wordml" xmlns:w16cex="http://schemas.microsoft.com/office/word/2018/wordml/cex" xmlns:w16cid="http://schemas.microsoft.com/office/word/2016/wordml/cid" xmlns:w16="http://schemas.microsoft.com/office/word/2018/wordml" xmlns:w16du="http://schemas.microsoft.com/office/word/2023/wordml/word16du" xmlns:w16sdtdh="http://schemas.microsoft.com/office/word/2020/wordml/sdtdatahash" xmlns:w16se="http://schemas.microsoft.com/office/word/2015/wordml/symex" xmlns:wpg="http://schemas.microsoft.com/office/word/2010/wordprocessingGroup" xmlns:wpi="http://schemas.microsoft.com/office/word/2010/wordprocessingInk" xmlns:wne="http://schemas.microsoft.com/office/word/2006/wordml" xmlns:wps="http://schemas.microsoft.com/office/word/2010/wordprocessingShape" mc:Ignorable="w14 w15 w16se w16cid w16 w16cex w16sdtdh wp14">
+  <w16cex:commentExtensible w16cex:durableId="27CDDD96" w16cex:dateUtc="2023-03-29T01:41:00Z"/>
+  <w16cex:commentExtensible w16cex:durableId="27CDDDD8" w16cex:dateUtc="2023-03-29T01:42:00Z"/>
+  <w16cex:commentExtensible w16cex:durableId="27CDDDEE" w16cex:dateUtc="2023-03-29T01:43:00Z"/>
+  <w16cex:commentExtensible w16cex:durableId="27CDDEC6" w16cex:dateUtc="2023-03-29T01:46:00Z"/>
+  <w16cex:commentExtensible w16cex:durableId="27CDDF01" w16cex:dateUtc="2023-03-29T01:47:00Z"/>
+  <w16cex:commentExtensible w16cex:durableId="27CDE050" w16cex:dateUtc="2023-03-29T01:53:00Z"/>
+  <w16cex:commentExtensible w16cex:durableId="27CDE060" w16cex:dateUtc="2023-03-29T01:53:00Z"/>
+</w16cex:commentsExtensible>
+</file>
+
+<file path=word/commentsIds.xml><?xml version="1.0" encoding="utf-8"?>
+<w16cid:commentsIds xmlns:wpc="http://schemas.microsoft.com/office/word/2010/wordprocessingCanvas" xmlns:cx="http://schemas.microsoft.com/office/drawing/2014/chartex" xmlns:cx1="http://schemas.microsoft.com/office/drawing/2015/9/8/chartex" xmlns:cx2="http://schemas.microsoft.com/office/drawing/2015/10/21/chartex" xmlns:cx3="http://schemas.microsoft.com/office/drawing/2016/5/9/chartex" xmlns:cx4="http://schemas.microsoft.com/office/drawing/2016/5/10/chartex" xmlns:cx5="http://schemas.microsoft.com/office/drawing/2016/5/11/chartex" xmlns:cx6="http://schemas.microsoft.com/office/drawing/2016/5/12/chartex" xmlns:cx7="http://schemas.microsoft.com/office/drawing/2016/5/13/chartex" xmlns:cx8="http://schemas.microsoft.com/office/drawing/2016/5/14/chartex" xmlns:mc="http://schemas.openxmlformats.org/markup-compatibility/2006" xmlns:aink="http://schemas.microsoft.com/office/drawing/2016/ink" xmlns:am3d="http://schemas.microsoft.com/office/drawing/2017/model3d" xmlns:o="urn:schemas-microsoft-com:office:office" xmlns:oel="http://schemas.microsoft.com/office/2019/extlst" xmlns:r="http://schemas.openxmlformats.org/officeDocument/2006/relationships" xmlns:m="http://schemas.openxmlformats.org/officeDocument/2006/math" xmlns:v="urn:schemas-microsoft-com:vml" xmlns:wp14="http://schemas.microsoft.com/office/word/2010/wordprocessingDrawing" xmlns:wp="http://schemas.openxmlformats.org/drawingml/2006/wordprocessingDrawing" xmlns:w10="urn:schemas-microsoft-com:office:word" xmlns:w="http://schemas.openxmlformats.org/wordprocessingml/2006/main" xmlns:w14="http://schemas.microsoft.com/office/word/2010/wordml" xmlns:w15="http://schemas.microsoft.com/office/word/2012/wordml" xmlns:w16cex="http://schemas.microsoft.com/office/word/2018/wordml/cex" xmlns:w16cid="http://schemas.microsoft.com/office/word/2016/wordml/cid" xmlns:w16="http://schemas.microsoft.com/office/word/2018/wordml" xmlns:w16du="http://schemas.microsoft.com/office/word/2023/wordml/word16du" xmlns:w16sdtdh="http://schemas.microsoft.com/office/word/2020/wordml/sdtdatahash" xmlns:w16se="http://schemas.microsoft.com/office/word/2015/wordml/symex" xmlns:wpg="http://schemas.microsoft.com/office/word/2010/wordprocessingGroup" xmlns:wpi="http://schemas.microsoft.com/office/word/2010/wordprocessingInk" xmlns:wne="http://schemas.microsoft.com/office/word/2006/wordml" xmlns:wps="http://schemas.microsoft.com/office/word/2010/wordprocessingShape" mc:Ignorable="w14 w15 w16se w16cid w16 w16cex w16sdtdh wp14">
+  <w16cid:commentId w16cid:paraId="21FE5489" w16cid:durableId="27CDDD96"/>
+  <w16cid:commentId w16cid:paraId="6F3AEFF0" w16cid:durableId="27CDDDD8"/>
+  <w16cid:commentId w16cid:paraId="12EB2247" w16cid:durableId="27CDDDEE"/>
+  <w16cid:commentId w16cid:paraId="77337423" w16cid:durableId="27CDDEC6"/>
+  <w16cid:commentId w16cid:paraId="5A2FCAC4" w16cid:durableId="27CDDF01"/>
+  <w16cid:commentId w16cid:paraId="1B6C7A8D" w16cid:durableId="27CDE050"/>
+  <w16cid:commentId w16cid:paraId="357F6462" w16cid:durableId="27CDE060"/>
+</w16cid:commentsIds>
+</file>
+
+<file path=word/people.xml><?xml version="1.0" encoding="utf-8"?>
+<w15:people xmlns:wpc="http://schemas.microsoft.com/office/word/2010/wordprocessingCanvas" xmlns:cx="http://schemas.microsoft.com/office/drawing/2014/chartex" xmlns:cx1="http://schemas.microsoft.com/office/drawing/2015/9/8/chartex" xmlns:cx2="http://schemas.microsoft.com/office/drawing/2015/10/21/chartex" xmlns:cx3="http://schemas.microsoft.com/office/drawing/2016/5/9/chartex" xmlns:cx4="http://schemas.microsoft.com/office/drawing/2016/5/10/chartex" xmlns:cx5="http://schemas.microsoft.com/office/drawing/2016/5/11/chartex" xmlns:cx6="http://schemas.microsoft.com/office/drawing/2016/5/12/chartex" xmlns:cx7="http://schemas.microsoft.com/office/drawing/2016/5/13/chartex" xmlns:cx8="http://schemas.microsoft.com/office/drawing/2016/5/14/chartex" xmlns:mc="http://schemas.openxmlformats.org/markup-compatibility/2006" xmlns:aink="http://schemas.microsoft.com/office/drawing/2016/ink" xmlns:am3d="http://schemas.microsoft.com/office/drawing/2017/model3d" xmlns:o="urn:schemas-microsoft-com:office:office" xmlns:oel="http://schemas.microsoft.com/office/2019/extlst" xmlns:r="http://schemas.openxmlformats.org/officeDocument/2006/relationships" xmlns:m="http://schemas.openxmlformats.org/officeDocument/2006/math" xmlns:v="urn:schemas-microsoft-com:vml" xmlns:wp14="http://schemas.microsoft.com/office/word/2010/wordprocessingDrawing" xmlns:wp="http://schemas.openxmlformats.org/drawingml/2006/wordprocessingDrawing" xmlns:w10="urn:schemas-microsoft-com:office:word" xmlns:w="http://schemas.openxmlformats.org/wordprocessingml/2006/main" xmlns:w14="http://schemas.microsoft.com/office/word/2010/wordml" xmlns:w15="http://schemas.microsoft.com/office/word/2012/wordml" xmlns:w16cex="http://schemas.microsoft.com/office/word/2018/wordml/cex" xmlns:w16cid="http://schemas.microsoft.com/office/word/2016/wordml/cid" xmlns:w16="http://schemas.microsoft.com/office/word/2018/wordml" xmlns:w16du="http://schemas.microsoft.com/office/word/2023/wordml/word16du" xmlns:w16sdtdh="http://schemas.microsoft.com/office/word/2020/wordml/sdtdatahash" xmlns:w16se="http://schemas.microsoft.com/office/word/2015/wordml/symex" xmlns:wpg="http://schemas.microsoft.com/office/word/2010/wordprocessingGroup" xmlns:wpi="http://schemas.microsoft.com/office/word/2010/wordprocessingInk" xmlns:wne="http://schemas.microsoft.com/office/word/2006/wordml" xmlns:wps="http://schemas.microsoft.com/office/word/2010/wordprocessingShape" mc:Ignorable="w14 w15 w16se w16cid w16 w16cex w16sdtdh wp14">
+  <w15:person w15:author="John Desmarais">
+    <w15:presenceInfo w15:providerId="AD" w15:userId="S::jdesmarais@BERKELEY.EDU::3c5803b3-77bb-4631-bcc8-3683e5805137"/>
+  </w15:person>
+</w15:people>
 </file>
 
 <file path=word/styles.xml><?xml version="1.0" encoding="utf-8"?>
@@ -1432,6 +2160,78 @@
     <w:semiHidden/>
     <w:unhideWhenUsed/>
   </w:style>
+  <w:style w:type="paragraph" w:styleId="Revision">
+    <w:name w:val="Revision"/>
+    <w:hidden/>
+    <w:uiPriority w:val="99"/>
+    <w:semiHidden/>
+    <w:rsid w:val="00211B20"/>
+  </w:style>
+  <w:style w:type="character" w:styleId="CommentReference">
+    <w:name w:val="annotation reference"/>
+    <w:basedOn w:val="DefaultParagraphFont"/>
+    <w:uiPriority w:val="99"/>
+    <w:semiHidden/>
+    <w:unhideWhenUsed/>
+    <w:rsid w:val="00211B20"/>
+    <w:rPr>
+      <w:sz w:val="16"/>
+      <w:szCs w:val="16"/>
+    </w:rPr>
+  </w:style>
+  <w:style w:type="paragraph" w:styleId="CommentText">
+    <w:name w:val="annotation text"/>
+    <w:basedOn w:val="Normal"/>
+    <w:link w:val="CommentTextChar"/>
+    <w:uiPriority w:val="99"/>
+    <w:semiHidden/>
+    <w:unhideWhenUsed/>
+    <w:rsid w:val="00211B20"/>
+    <w:rPr>
+      <w:sz w:val="20"/>
+      <w:szCs w:val="20"/>
+    </w:rPr>
+  </w:style>
+  <w:style w:type="character" w:customStyle="1" w:styleId="CommentTextChar">
+    <w:name w:val="Comment Text Char"/>
+    <w:basedOn w:val="DefaultParagraphFont"/>
+    <w:link w:val="CommentText"/>
+    <w:uiPriority w:val="99"/>
+    <w:semiHidden/>
+    <w:rsid w:val="00211B20"/>
+    <w:rPr>
+      <w:sz w:val="20"/>
+      <w:szCs w:val="20"/>
+    </w:rPr>
+  </w:style>
+  <w:style w:type="paragraph" w:styleId="CommentSubject">
+    <w:name w:val="annotation subject"/>
+    <w:basedOn w:val="CommentText"/>
+    <w:next w:val="CommentText"/>
+    <w:link w:val="CommentSubjectChar"/>
+    <w:uiPriority w:val="99"/>
+    <w:semiHidden/>
+    <w:unhideWhenUsed/>
+    <w:rsid w:val="00211B20"/>
+    <w:rPr>
+      <w:b/>
+      <w:bCs/>
+    </w:rPr>
+  </w:style>
+  <w:style w:type="character" w:customStyle="1" w:styleId="CommentSubjectChar">
+    <w:name w:val="Comment Subject Char"/>
+    <w:basedOn w:val="CommentTextChar"/>
+    <w:link w:val="CommentSubject"/>
+    <w:uiPriority w:val="99"/>
+    <w:semiHidden/>
+    <w:rsid w:val="00211B20"/>
+    <w:rPr>
+      <w:b/>
+      <w:bCs/>
+      <w:sz w:val="20"/>
+      <w:szCs w:val="20"/>
+    </w:rPr>
+  </w:style>
 </w:styles>
 </file>
 

</xml_diff>

<commit_message>
added some final edits
</commit_message>
<xml_diff>
--- a/2023_04_08_sub_F32/rec_letter_draft_for_jennifer.docx
+++ b/2023_04_08_sub_F32/rec_letter_draft_for_jennifer.docx
@@ -353,7 +353,47 @@
           <w:sz w:val="22"/>
           <w:szCs w:val="22"/>
         </w:rPr>
-        <w:t xml:space="preserve">analyze their experimental results, rapidly update our theoretical understanding of the system, and use that theory to guide new experiments to overcome limitations in our diagnostics. </w:t>
+        <w:t xml:space="preserve">analyze their experimental results, rapidly update our theoretical understanding of the system, and use that theory to guide new experiments </w:t>
+      </w:r>
+      <w:r>
+        <w:rPr>
+          <w:rFonts w:ascii="Arial" w:hAnsi="Arial" w:cs="Arial"/>
+          <w:sz w:val="22"/>
+          <w:szCs w:val="22"/>
+        </w:rPr>
+        <w:t>targeted at</w:t>
+      </w:r>
+      <w:r>
+        <w:rPr>
+          <w:rFonts w:ascii="Arial" w:hAnsi="Arial" w:cs="Arial"/>
+          <w:sz w:val="22"/>
+          <w:szCs w:val="22"/>
+        </w:rPr>
+        <w:t xml:space="preserve"> </w:t>
+      </w:r>
+      <w:r>
+        <w:rPr>
+          <w:rFonts w:ascii="Arial" w:hAnsi="Arial" w:cs="Arial"/>
+          <w:sz w:val="22"/>
+          <w:szCs w:val="22"/>
+        </w:rPr>
+        <w:t>overcom</w:t>
+      </w:r>
+      <w:r>
+        <w:rPr>
+          <w:rFonts w:ascii="Arial" w:hAnsi="Arial" w:cs="Arial"/>
+          <w:sz w:val="22"/>
+          <w:szCs w:val="22"/>
+        </w:rPr>
+        <w:t>ing the</w:t>
+      </w:r>
+      <w:r>
+        <w:rPr>
+          <w:rFonts w:ascii="Arial" w:hAnsi="Arial" w:cs="Arial"/>
+          <w:sz w:val="22"/>
+          <w:szCs w:val="22"/>
+        </w:rPr>
+        <w:t xml:space="preserve"> limitations in our diagnostics. </w:t>
       </w:r>
       <w:r>
         <w:rPr>

</xml_diff>